<commit_message>
pay attention to your SRS-major revision
</commit_message>
<xml_diff>
--- a/DOCUMENTATION/MARKETING&SALES.docx
+++ b/DOCUMENTATION/MARKETING&SALES.docx
@@ -1,6 +1,6 @@
 
 <file path=word/document.xml><?xml version="1.0" encoding="utf-8"?>
-<w:document xmlns:wpc="http://schemas.microsoft.com/office/word/2010/wordprocessingCanvas" xmlns:mc="http://schemas.openxmlformats.org/markup-compatibility/2006" xmlns:o="urn:schemas-microsoft-com:office:office" xmlns:r="http://schemas.openxmlformats.org/officeDocument/2006/relationships" xmlns:m="http://schemas.openxmlformats.org/officeDocument/2006/math" xmlns:v="urn:schemas-microsoft-com:vml" xmlns:wp14="http://schemas.microsoft.com/office/word/2010/wordprocessingDrawing" xmlns:wp="http://schemas.openxmlformats.org/drawingml/2006/wordprocessingDrawing" xmlns:w10="urn:schemas-microsoft-com:office:word" xmlns:w="http://schemas.openxmlformats.org/wordprocessingml/2006/main" xmlns:w14="http://schemas.microsoft.com/office/word/2010/wordml" xmlns:w15="http://schemas.microsoft.com/office/word/2012/wordml" xmlns:wpg="http://schemas.microsoft.com/office/word/2010/wordprocessingGroup" xmlns:wpi="http://schemas.microsoft.com/office/word/2010/wordprocessingInk" xmlns:wne="http://schemas.microsoft.com/office/word/2006/wordml" xmlns:wps="http://schemas.microsoft.com/office/word/2010/wordprocessingShape" mc:Ignorable="w14 w15 wp14">
+<w:document xmlns:wpc="http://schemas.microsoft.com/office/word/2010/wordprocessingCanvas" xmlns:cx="http://schemas.microsoft.com/office/drawing/2014/chartex" xmlns:mc="http://schemas.openxmlformats.org/markup-compatibility/2006" xmlns:o="urn:schemas-microsoft-com:office:office" xmlns:r="http://schemas.openxmlformats.org/officeDocument/2006/relationships" xmlns:m="http://schemas.openxmlformats.org/officeDocument/2006/math" xmlns:v="urn:schemas-microsoft-com:vml" xmlns:wp14="http://schemas.microsoft.com/office/word/2010/wordprocessingDrawing" xmlns:wp="http://schemas.openxmlformats.org/drawingml/2006/wordprocessingDrawing" xmlns:w10="urn:schemas-microsoft-com:office:word" xmlns:w="http://schemas.openxmlformats.org/wordprocessingml/2006/main" xmlns:w14="http://schemas.microsoft.com/office/word/2010/wordml" xmlns:w15="http://schemas.microsoft.com/office/word/2012/wordml" xmlns:w16se="http://schemas.microsoft.com/office/word/2015/wordml/symex" xmlns:wpg="http://schemas.microsoft.com/office/word/2010/wordprocessingGroup" xmlns:wpi="http://schemas.microsoft.com/office/word/2010/wordprocessingInk" xmlns:wne="http://schemas.microsoft.com/office/word/2006/wordml" xmlns:wps="http://schemas.microsoft.com/office/word/2010/wordprocessingShape" mc:Ignorable="w14 w15 w16se wp14">
   <w:body>
     <w:p>
       <w:pPr>
@@ -151,6 +151,7 @@
           <w:sz w:val="32"/>
         </w:rPr>
       </w:pPr>
+      <w:commentRangeStart w:id="0"/>
     </w:p>
     <w:p>
       <w:pPr>
@@ -638,6 +639,7 @@
         </w:rPr>
       </w:pPr>
     </w:p>
+    <w:commentRangeEnd w:id="0"/>
     <w:p>
       <w:pPr>
         <w:keepNext/>
@@ -655,6 +657,12 @@
           <w:sz w:val="32"/>
         </w:rPr>
       </w:pPr>
+      <w:r>
+        <w:rPr>
+          <w:rStyle w:val="CommentReference"/>
+        </w:rPr>
+        <w:commentReference w:id="0"/>
+      </w:r>
     </w:p>
     <w:p>
       <w:pPr>
@@ -2508,6 +2516,7 @@
           <w:rFonts w:ascii="Arial" w:eastAsia="Arial" w:hAnsi="Arial" w:cs="Arial"/>
           <w:sz w:val="32"/>
         </w:rPr>
+        <w:lastRenderedPageBreak/>
         <w:t xml:space="preserve"> </w:t>
       </w:r>
     </w:p>
@@ -2530,7 +2539,6 @@
           <w:rFonts w:ascii="Arial" w:eastAsia="Arial" w:hAnsi="Arial" w:cs="Arial"/>
           <w:sz w:val="32"/>
         </w:rPr>
-        <w:lastRenderedPageBreak/>
         <w:t>Executive Summary</w:t>
       </w:r>
     </w:p>
@@ -2576,21 +2584,7 @@
         <w:rPr>
           <w:rFonts w:ascii="Arial" w:eastAsia="Arial" w:hAnsi="Arial" w:cs="Arial"/>
         </w:rPr>
-        <w:t xml:space="preserve">The project entitled Marketing &amp; Sales. Because many small businesses don’t have </w:t>
-      </w:r>
-      <w:proofErr w:type="gramStart"/>
-      <w:r>
-        <w:rPr>
-          <w:rFonts w:ascii="Arial" w:eastAsia="Arial" w:hAnsi="Arial" w:cs="Arial"/>
-        </w:rPr>
-        <w:t>the expertize</w:t>
-      </w:r>
-      <w:proofErr w:type="gramEnd"/>
-      <w:r>
-        <w:rPr>
-          <w:rFonts w:ascii="Arial" w:eastAsia="Arial" w:hAnsi="Arial" w:cs="Arial"/>
-        </w:rPr>
-        <w:t xml:space="preserve"> or even need to pursue classical marketing strategy, the sales manager handles marketing duties as part of his responsibilities. The sales division takes the lead in settings strategies and decides what marketing communications it needs to support efforts.</w:t>
+        <w:t>The project entitled Marketing &amp; Sales. Because many small businesses don’t have the expertize or even need to pursue classical marketing strategy, the sales manager handles marketing duties as part of his responsibilities. The sales division takes the lead in settings strategies and decides what marketing communications it needs to support efforts.</w:t>
       </w:r>
     </w:p>
     <w:p>
@@ -2645,11 +2639,15 @@
     </w:p>
     <w:p>
       <w:pPr>
+        <w:pStyle w:val="ListParagraph"/>
+        <w:numPr>
+          <w:ilvl w:val="0"/>
+          <w:numId w:val="6"/>
+        </w:numPr>
         <w:tabs>
           <w:tab w:val="left" w:pos="360"/>
         </w:tabs>
         <w:spacing w:after="0" w:line="240" w:lineRule="auto"/>
-        <w:ind w:left="360" w:hanging="360"/>
         <w:rPr>
           <w:rFonts w:ascii="Arial" w:eastAsia="Arial" w:hAnsi="Arial" w:cs="Arial"/>
           <w:color w:val="000000"/>
@@ -2672,11 +2670,15 @@
     </w:p>
     <w:p>
       <w:pPr>
+        <w:pStyle w:val="ListParagraph"/>
+        <w:numPr>
+          <w:ilvl w:val="0"/>
+          <w:numId w:val="6"/>
+        </w:numPr>
         <w:tabs>
           <w:tab w:val="left" w:pos="360"/>
         </w:tabs>
         <w:spacing w:after="0" w:line="240" w:lineRule="auto"/>
-        <w:ind w:left="360" w:hanging="360"/>
         <w:rPr>
           <w:rFonts w:ascii="Arial" w:eastAsia="Arial" w:hAnsi="Arial" w:cs="Arial"/>
           <w:color w:val="000000"/>
@@ -2692,11 +2694,15 @@
     </w:p>
     <w:p>
       <w:pPr>
+        <w:pStyle w:val="ListParagraph"/>
+        <w:numPr>
+          <w:ilvl w:val="0"/>
+          <w:numId w:val="6"/>
+        </w:numPr>
         <w:tabs>
           <w:tab w:val="left" w:pos="360"/>
         </w:tabs>
         <w:spacing w:after="0" w:line="240" w:lineRule="auto"/>
-        <w:ind w:left="360" w:hanging="360"/>
         <w:rPr>
           <w:rFonts w:ascii="Arial" w:eastAsia="Arial" w:hAnsi="Arial" w:cs="Arial"/>
           <w:color w:val="000000"/>
@@ -2712,11 +2718,15 @@
     </w:p>
     <w:p>
       <w:pPr>
+        <w:pStyle w:val="ListParagraph"/>
+        <w:numPr>
+          <w:ilvl w:val="0"/>
+          <w:numId w:val="6"/>
+        </w:numPr>
         <w:tabs>
           <w:tab w:val="left" w:pos="360"/>
         </w:tabs>
         <w:spacing w:after="0" w:line="240" w:lineRule="auto"/>
-        <w:ind w:left="360" w:hanging="360"/>
         <w:rPr>
           <w:rFonts w:ascii="Arial" w:eastAsia="Arial" w:hAnsi="Arial" w:cs="Arial"/>
           <w:color w:val="000000"/>
@@ -2732,11 +2742,15 @@
     </w:p>
     <w:p>
       <w:pPr>
+        <w:pStyle w:val="ListParagraph"/>
+        <w:numPr>
+          <w:ilvl w:val="0"/>
+          <w:numId w:val="6"/>
+        </w:numPr>
         <w:tabs>
           <w:tab w:val="left" w:pos="360"/>
         </w:tabs>
         <w:spacing w:after="0" w:line="240" w:lineRule="auto"/>
-        <w:ind w:left="360" w:hanging="360"/>
         <w:rPr>
           <w:rFonts w:ascii="Arial" w:eastAsia="Arial" w:hAnsi="Arial" w:cs="Arial"/>
           <w:color w:val="000000"/>
@@ -2752,11 +2766,15 @@
     </w:p>
     <w:p>
       <w:pPr>
+        <w:pStyle w:val="ListParagraph"/>
+        <w:numPr>
+          <w:ilvl w:val="0"/>
+          <w:numId w:val="6"/>
+        </w:numPr>
         <w:tabs>
           <w:tab w:val="left" w:pos="360"/>
         </w:tabs>
         <w:spacing w:after="0" w:line="240" w:lineRule="auto"/>
-        <w:ind w:left="360" w:hanging="360"/>
         <w:rPr>
           <w:rFonts w:ascii="Arial" w:eastAsia="Arial" w:hAnsi="Arial" w:cs="Arial"/>
           <w:color w:val="000000"/>
@@ -2772,11 +2790,15 @@
     </w:p>
     <w:p>
       <w:pPr>
+        <w:pStyle w:val="ListParagraph"/>
+        <w:numPr>
+          <w:ilvl w:val="0"/>
+          <w:numId w:val="6"/>
+        </w:numPr>
         <w:tabs>
           <w:tab w:val="left" w:pos="360"/>
         </w:tabs>
         <w:spacing w:after="0" w:line="240" w:lineRule="auto"/>
-        <w:ind w:left="360" w:hanging="360"/>
         <w:rPr>
           <w:rFonts w:ascii="Arial" w:eastAsia="Arial" w:hAnsi="Arial" w:cs="Arial"/>
           <w:color w:val="000000"/>
@@ -2792,11 +2814,15 @@
     </w:p>
     <w:p>
       <w:pPr>
+        <w:pStyle w:val="ListParagraph"/>
+        <w:numPr>
+          <w:ilvl w:val="0"/>
+          <w:numId w:val="6"/>
+        </w:numPr>
         <w:tabs>
           <w:tab w:val="left" w:pos="360"/>
         </w:tabs>
         <w:spacing w:after="0" w:line="240" w:lineRule="auto"/>
-        <w:ind w:left="360" w:hanging="360"/>
         <w:rPr>
           <w:rFonts w:ascii="Arial" w:eastAsia="Arial" w:hAnsi="Arial" w:cs="Arial"/>
           <w:color w:val="000000"/>
@@ -2845,6 +2871,11 @@
     </w:p>
     <w:p>
       <w:pPr>
+        <w:pStyle w:val="ListParagraph"/>
+        <w:numPr>
+          <w:ilvl w:val="0"/>
+          <w:numId w:val="45"/>
+        </w:numPr>
         <w:spacing w:after="120" w:line="240" w:lineRule="auto"/>
         <w:rPr>
           <w:rFonts w:ascii="Arial" w:eastAsia="Arial" w:hAnsi="Arial" w:cs="Arial"/>
@@ -2861,11 +2892,15 @@
     </w:p>
     <w:p>
       <w:pPr>
+        <w:pStyle w:val="ListParagraph"/>
+        <w:numPr>
+          <w:ilvl w:val="0"/>
+          <w:numId w:val="45"/>
+        </w:numPr>
         <w:tabs>
           <w:tab w:val="left" w:pos="360"/>
         </w:tabs>
         <w:spacing w:after="0" w:line="240" w:lineRule="auto"/>
-        <w:ind w:left="360" w:hanging="360"/>
         <w:rPr>
           <w:rFonts w:ascii="Arial" w:eastAsia="Arial" w:hAnsi="Arial" w:cs="Arial"/>
           <w:color w:val="000000"/>
@@ -2922,6 +2957,7 @@
           <w:rFonts w:ascii="Arial" w:eastAsia="Arial" w:hAnsi="Arial" w:cs="Arial"/>
         </w:rPr>
       </w:pPr>
+      <w:commentRangeStart w:id="1"/>
       <w:r>
         <w:rPr>
           <w:rFonts w:ascii="Arial" w:eastAsia="Arial" w:hAnsi="Arial" w:cs="Arial"/>
@@ -2954,7 +2990,20 @@
         <w:rPr>
           <w:rFonts w:ascii="Arial" w:eastAsia="Arial" w:hAnsi="Arial" w:cs="Arial"/>
         </w:rPr>
-        <w:t>. The winery will provide an enjoyable lifestyle and adequate standard living for the employees and customer.</w:t>
+        <w:t xml:space="preserve">. The winery </w:t>
+      </w:r>
+      <w:commentRangeEnd w:id="1"/>
+      <w:r>
+        <w:rPr>
+          <w:rStyle w:val="CommentReference"/>
+        </w:rPr>
+        <w:commentReference w:id="1"/>
+      </w:r>
+      <w:r>
+        <w:rPr>
+          <w:rFonts w:ascii="Arial" w:eastAsia="Arial" w:hAnsi="Arial" w:cs="Arial"/>
+        </w:rPr>
+        <w:t>will provide an enjoyable lifestyle and adequate standard living for the employees and customer.</w:t>
       </w:r>
     </w:p>
     <w:p>
@@ -2995,6 +3044,7 @@
           <w:color w:val="000000"/>
         </w:rPr>
       </w:pPr>
+      <w:commentRangeStart w:id="2"/>
       <w:r>
         <w:rPr>
           <w:rFonts w:ascii="Arial" w:eastAsia="Arial" w:hAnsi="Arial" w:cs="Arial"/>
@@ -3023,7 +3073,6 @@
         <w:t> from grains or fruits, mainly maize; while in North America, people made </w:t>
       </w:r>
       <w:proofErr w:type="spellStart"/>
-      <w:proofErr w:type="gramStart"/>
       <w:r>
         <w:rPr>
           <w:rFonts w:ascii="Arial" w:eastAsia="Arial" w:hAnsi="Arial" w:cs="Arial"/>
@@ -3040,34 +3089,32 @@
           <w:color w:val="000000"/>
           <w:shd w:val="clear" w:color="auto" w:fill="FFFFFF"/>
         </w:rPr>
-        <w:t>(</w:t>
-      </w:r>
-      <w:proofErr w:type="gramEnd"/>
+        <w:t>(now known as "</w:t>
+      </w:r>
+      <w:proofErr w:type="spellStart"/>
       <w:r>
         <w:rPr>
           <w:rFonts w:ascii="Arial" w:eastAsia="Arial" w:hAnsi="Arial" w:cs="Arial"/>
           <w:color w:val="000000"/>
           <w:shd w:val="clear" w:color="auto" w:fill="FFFFFF"/>
         </w:rPr>
-        <w:t>now known as "</w:t>
-      </w:r>
-      <w:proofErr w:type="spellStart"/>
+        <w:t>pulque</w:t>
+      </w:r>
+      <w:proofErr w:type="spellEnd"/>
       <w:r>
         <w:rPr>
           <w:rFonts w:ascii="Arial" w:eastAsia="Arial" w:hAnsi="Arial" w:cs="Arial"/>
           <w:color w:val="000000"/>
           <w:shd w:val="clear" w:color="auto" w:fill="FFFFFF"/>
         </w:rPr>
-        <w:t>pulque</w:t>
-      </w:r>
-      <w:proofErr w:type="spellEnd"/>
-      <w:r>
-        <w:rPr>
-          <w:rFonts w:ascii="Arial" w:eastAsia="Arial" w:hAnsi="Arial" w:cs="Arial"/>
-          <w:color w:val="000000"/>
-          <w:shd w:val="clear" w:color="auto" w:fill="FFFFFF"/>
-        </w:rPr>
         <w:t>") from agave, a type of cactus.</w:t>
+      </w:r>
+      <w:commentRangeEnd w:id="2"/>
+      <w:r>
+        <w:rPr>
+          <w:rStyle w:val="CommentReference"/>
+        </w:rPr>
+        <w:commentReference w:id="2"/>
       </w:r>
     </w:p>
     <w:p>
@@ -3132,6 +3179,7 @@
           <w:rFonts w:ascii="Arial" w:eastAsia="Arial" w:hAnsi="Arial" w:cs="Arial"/>
         </w:rPr>
       </w:pPr>
+      <w:commentRangeStart w:id="3"/>
       <w:r>
         <w:rPr>
           <w:rFonts w:ascii="Arial" w:eastAsia="Arial" w:hAnsi="Arial" w:cs="Arial"/>
@@ -3252,6 +3300,13 @@
         </w:rPr>
         <w:t>Have an experience to socialize to the main manager of the product.</w:t>
       </w:r>
+      <w:commentRangeEnd w:id="3"/>
+      <w:r>
+        <w:rPr>
+          <w:rStyle w:val="CommentReference"/>
+        </w:rPr>
+        <w:commentReference w:id="3"/>
+      </w:r>
     </w:p>
     <w:p>
       <w:pPr>
@@ -3312,7 +3367,20 @@
           <w:rFonts w:ascii="Arial" w:eastAsia="Arial" w:hAnsi="Arial" w:cs="Arial"/>
         </w:rPr>
         <w:tab/>
+      </w:r>
+      <w:commentRangeStart w:id="4"/>
+      <w:r>
+        <w:rPr>
+          <w:rFonts w:ascii="Arial" w:eastAsia="Arial" w:hAnsi="Arial" w:cs="Arial"/>
+        </w:rPr>
         <w:t xml:space="preserve">Customer (Assumptions about the customer needs, perceptions </w:t>
+      </w:r>
+      <w:commentRangeEnd w:id="4"/>
+      <w:r>
+        <w:rPr>
+          <w:rStyle w:val="CommentReference"/>
+        </w:rPr>
+        <w:commentReference w:id="4"/>
       </w:r>
     </w:p>
     <w:p>
@@ -3391,15 +3459,10 @@
     <w:p>
       <w:pPr>
         <w:keepNext/>
-        <w:numPr>
-          <w:ilvl w:val="0"/>
-          <w:numId w:val="12"/>
-        </w:numPr>
         <w:tabs>
           <w:tab w:val="left" w:pos="576"/>
         </w:tabs>
         <w:spacing w:before="240" w:after="60" w:line="240" w:lineRule="auto"/>
-        <w:ind w:left="576" w:hanging="576"/>
         <w:rPr>
           <w:rFonts w:ascii="Arial" w:eastAsia="Arial" w:hAnsi="Arial" w:cs="Arial"/>
         </w:rPr>
@@ -3416,6 +3479,109 @@
         </w:rPr>
         <w:tab/>
         <w:t>Time</w:t>
+      </w:r>
+    </w:p>
+    <w:p>
+      <w:pPr>
+        <w:keepNext/>
+        <w:tabs>
+          <w:tab w:val="left" w:pos="576"/>
+        </w:tabs>
+        <w:spacing w:before="240" w:after="60" w:line="240" w:lineRule="auto"/>
+        <w:rPr>
+          <w:rFonts w:ascii="Arial" w:eastAsia="Arial" w:hAnsi="Arial" w:cs="Arial"/>
+        </w:rPr>
+      </w:pPr>
+      <w:r>
+        <w:rPr>
+          <w:rFonts w:ascii="Arial" w:eastAsia="Arial" w:hAnsi="Arial" w:cs="Arial"/>
+        </w:rPr>
+        <w:t>•</w:t>
+      </w:r>
+      <w:r>
+        <w:rPr>
+          <w:rFonts w:ascii="Arial" w:eastAsia="Arial" w:hAnsi="Arial" w:cs="Arial"/>
+        </w:rPr>
+        <w:tab/>
+        <w:t>Schedule (Date that need to be met for the strategy to succeed)</w:t>
+      </w:r>
+    </w:p>
+    <w:p>
+      <w:pPr>
+        <w:keepNext/>
+        <w:tabs>
+          <w:tab w:val="left" w:pos="576"/>
+        </w:tabs>
+        <w:spacing w:before="240" w:after="60" w:line="240" w:lineRule="auto"/>
+        <w:rPr>
+          <w:rFonts w:ascii="Arial" w:eastAsia="Arial" w:hAnsi="Arial" w:cs="Arial"/>
+        </w:rPr>
+      </w:pPr>
+      <w:r>
+        <w:rPr>
+          <w:rFonts w:ascii="Arial" w:eastAsia="Arial" w:hAnsi="Arial" w:cs="Arial"/>
+        </w:rPr>
+        <w:t>•</w:t>
+      </w:r>
+      <w:r>
+        <w:rPr>
+          <w:rFonts w:ascii="Arial" w:eastAsia="Arial" w:hAnsi="Arial" w:cs="Arial"/>
+        </w:rPr>
+        <w:tab/>
+        <w:t>Data (gathering data requirements)</w:t>
+      </w:r>
+    </w:p>
+    <w:p>
+      <w:pPr>
+        <w:keepNext/>
+        <w:tabs>
+          <w:tab w:val="left" w:pos="576"/>
+        </w:tabs>
+        <w:spacing w:before="240" w:after="60" w:line="240" w:lineRule="auto"/>
+        <w:rPr>
+          <w:rFonts w:ascii="Arial" w:eastAsia="Arial" w:hAnsi="Arial" w:cs="Arial"/>
+        </w:rPr>
+      </w:pPr>
+      <w:r>
+        <w:rPr>
+          <w:rFonts w:ascii="Arial" w:eastAsia="Arial" w:hAnsi="Arial" w:cs="Arial"/>
+        </w:rPr>
+        <w:t>•</w:t>
+      </w:r>
+      <w:r>
+        <w:rPr>
+          <w:rFonts w:ascii="Arial" w:eastAsia="Arial" w:hAnsi="Arial" w:cs="Arial"/>
+        </w:rPr>
+        <w:tab/>
+        <w:t>System resource constraints (limits on disk space, other hardware limitations)</w:t>
+      </w:r>
+    </w:p>
+    <w:p>
+      <w:pPr>
+        <w:keepNext/>
+        <w:tabs>
+          <w:tab w:val="left" w:pos="576"/>
+        </w:tabs>
+        <w:spacing w:before="240" w:after="60" w:line="240" w:lineRule="auto"/>
+        <w:rPr>
+          <w:rFonts w:ascii="Arial" w:eastAsia="Arial" w:hAnsi="Arial" w:cs="Arial"/>
+          <w:b/>
+          <w:i/>
+          <w:sz w:val="24"/>
+        </w:rPr>
+      </w:pPr>
+      <w:r>
+        <w:rPr>
+          <w:rFonts w:ascii="Arial" w:eastAsia="Arial" w:hAnsi="Arial" w:cs="Arial"/>
+        </w:rPr>
+        <w:t>•</w:t>
+      </w:r>
+      <w:r>
+        <w:rPr>
+          <w:rFonts w:ascii="Arial" w:eastAsia="Arial" w:hAnsi="Arial" w:cs="Arial"/>
+        </w:rPr>
+        <w:tab/>
+        <w:t>Other design constraints (design or other standards, such as programming language or framework)</w:t>
       </w:r>
     </w:p>
     <w:p>
@@ -3432,129 +3598,6 @@
         <w:ind w:left="576" w:hanging="576"/>
         <w:rPr>
           <w:rFonts w:ascii="Arial" w:eastAsia="Arial" w:hAnsi="Arial" w:cs="Arial"/>
-        </w:rPr>
-      </w:pPr>
-      <w:r>
-        <w:rPr>
-          <w:rFonts w:ascii="Arial" w:eastAsia="Arial" w:hAnsi="Arial" w:cs="Arial"/>
-        </w:rPr>
-        <w:t>•</w:t>
-      </w:r>
-      <w:r>
-        <w:rPr>
-          <w:rFonts w:ascii="Arial" w:eastAsia="Arial" w:hAnsi="Arial" w:cs="Arial"/>
-        </w:rPr>
-        <w:tab/>
-        <w:t>Schedule (Date that need to be met for the strategy to succeed)</w:t>
-      </w:r>
-    </w:p>
-    <w:p>
-      <w:pPr>
-        <w:keepNext/>
-        <w:numPr>
-          <w:ilvl w:val="0"/>
-          <w:numId w:val="12"/>
-        </w:numPr>
-        <w:tabs>
-          <w:tab w:val="left" w:pos="576"/>
-        </w:tabs>
-        <w:spacing w:before="240" w:after="60" w:line="240" w:lineRule="auto"/>
-        <w:ind w:left="576" w:hanging="576"/>
-        <w:rPr>
-          <w:rFonts w:ascii="Arial" w:eastAsia="Arial" w:hAnsi="Arial" w:cs="Arial"/>
-        </w:rPr>
-      </w:pPr>
-      <w:r>
-        <w:rPr>
-          <w:rFonts w:ascii="Arial" w:eastAsia="Arial" w:hAnsi="Arial" w:cs="Arial"/>
-        </w:rPr>
-        <w:t>•</w:t>
-      </w:r>
-      <w:r>
-        <w:rPr>
-          <w:rFonts w:ascii="Arial" w:eastAsia="Arial" w:hAnsi="Arial" w:cs="Arial"/>
-        </w:rPr>
-        <w:tab/>
-        <w:t>Data (gathering data requirements)</w:t>
-      </w:r>
-    </w:p>
-    <w:p>
-      <w:pPr>
-        <w:keepNext/>
-        <w:numPr>
-          <w:ilvl w:val="0"/>
-          <w:numId w:val="12"/>
-        </w:numPr>
-        <w:tabs>
-          <w:tab w:val="left" w:pos="576"/>
-        </w:tabs>
-        <w:spacing w:before="240" w:after="60" w:line="240" w:lineRule="auto"/>
-        <w:ind w:left="576" w:hanging="576"/>
-        <w:rPr>
-          <w:rFonts w:ascii="Arial" w:eastAsia="Arial" w:hAnsi="Arial" w:cs="Arial"/>
-        </w:rPr>
-      </w:pPr>
-      <w:r>
-        <w:rPr>
-          <w:rFonts w:ascii="Arial" w:eastAsia="Arial" w:hAnsi="Arial" w:cs="Arial"/>
-        </w:rPr>
-        <w:t>•</w:t>
-      </w:r>
-      <w:r>
-        <w:rPr>
-          <w:rFonts w:ascii="Arial" w:eastAsia="Arial" w:hAnsi="Arial" w:cs="Arial"/>
-        </w:rPr>
-        <w:tab/>
-        <w:t>System resource constraints (limits on disk space, other hardware limitations)</w:t>
-      </w:r>
-    </w:p>
-    <w:p>
-      <w:pPr>
-        <w:keepNext/>
-        <w:numPr>
-          <w:ilvl w:val="0"/>
-          <w:numId w:val="12"/>
-        </w:numPr>
-        <w:tabs>
-          <w:tab w:val="left" w:pos="576"/>
-        </w:tabs>
-        <w:spacing w:before="240" w:after="60" w:line="240" w:lineRule="auto"/>
-        <w:ind w:left="576" w:hanging="576"/>
-        <w:rPr>
-          <w:rFonts w:ascii="Arial" w:eastAsia="Arial" w:hAnsi="Arial" w:cs="Arial"/>
-          <w:b/>
-          <w:i/>
-          <w:sz w:val="24"/>
-        </w:rPr>
-      </w:pPr>
-      <w:r>
-        <w:rPr>
-          <w:rFonts w:ascii="Arial" w:eastAsia="Arial" w:hAnsi="Arial" w:cs="Arial"/>
-        </w:rPr>
-        <w:t>•</w:t>
-      </w:r>
-      <w:r>
-        <w:rPr>
-          <w:rFonts w:ascii="Arial" w:eastAsia="Arial" w:hAnsi="Arial" w:cs="Arial"/>
-        </w:rPr>
-        <w:tab/>
-        <w:t>Other design constraints (design or other standards, such as programming language or framework)</w:t>
-      </w:r>
-    </w:p>
-    <w:p>
-      <w:pPr>
-        <w:keepNext/>
-        <w:numPr>
-          <w:ilvl w:val="0"/>
-          <w:numId w:val="12"/>
-        </w:numPr>
-        <w:tabs>
-          <w:tab w:val="left" w:pos="576"/>
-        </w:tabs>
-        <w:spacing w:before="240" w:after="60" w:line="240" w:lineRule="auto"/>
-        <w:ind w:left="576" w:hanging="576"/>
-        <w:rPr>
-          <w:rFonts w:ascii="Arial" w:eastAsia="Arial" w:hAnsi="Arial" w:cs="Arial"/>
           <w:b/>
           <w:i/>
           <w:sz w:val="24"/>
@@ -3676,6 +3719,7 @@
           <w:rFonts w:ascii="Arial" w:eastAsia="Arial" w:hAnsi="Arial" w:cs="Arial"/>
         </w:rPr>
       </w:pPr>
+      <w:commentRangeStart w:id="5"/>
       <w:r>
         <w:rPr>
           <w:rFonts w:ascii="Arial" w:eastAsia="Arial" w:hAnsi="Arial" w:cs="Arial"/>
@@ -3784,6 +3828,13 @@
         </w:rPr>
         <w:t>To lists the inventory of stock group and stock items which can display in details</w:t>
       </w:r>
+      <w:commentRangeEnd w:id="5"/>
+      <w:r>
+        <w:rPr>
+          <w:rStyle w:val="CommentReference"/>
+        </w:rPr>
+        <w:commentReference w:id="5"/>
+      </w:r>
     </w:p>
     <w:p>
       <w:pPr>
@@ -3906,12 +3957,12 @@
     </w:p>
     <w:p>
       <w:pPr>
+        <w:pStyle w:val="ListParagraph"/>
         <w:numPr>
-          <w:ilvl w:val="0"/>
+          <w:ilvl w:val="1"/>
           <w:numId w:val="16"/>
         </w:numPr>
         <w:spacing w:after="120" w:line="240" w:lineRule="auto"/>
-        <w:ind w:left="1080" w:hanging="360"/>
         <w:rPr>
           <w:rFonts w:ascii="Arial" w:eastAsia="Arial" w:hAnsi="Arial" w:cs="Arial"/>
         </w:rPr>
@@ -4153,12 +4204,6 @@
         <w:gridCol w:w="1439"/>
       </w:tblGrid>
       <w:tr>
-        <w:tblPrEx>
-          <w:tblCellMar>
-            <w:top w:w="0" w:type="dxa"/>
-            <w:bottom w:w="0" w:type="dxa"/>
-          </w:tblCellMar>
-        </w:tblPrEx>
         <w:trPr>
           <w:trHeight w:val="1"/>
         </w:trPr>
@@ -4358,12 +4403,6 @@
         </w:tc>
       </w:tr>
       <w:tr>
-        <w:tblPrEx>
-          <w:tblCellMar>
-            <w:top w:w="0" w:type="dxa"/>
-            <w:bottom w:w="0" w:type="dxa"/>
-          </w:tblCellMar>
-        </w:tblPrEx>
         <w:trPr>
           <w:trHeight w:val="1"/>
         </w:trPr>
@@ -4526,6 +4565,7 @@
             <w:pPr>
               <w:spacing w:after="0" w:line="240" w:lineRule="auto"/>
             </w:pPr>
+            <w:commentRangeStart w:id="6"/>
             <w:proofErr w:type="spellStart"/>
             <w:r>
               <w:rPr>
@@ -4543,17 +4583,18 @@
                 <w:sz w:val="20"/>
               </w:rPr>
               <w:t>, Elton</w:t>
+            </w:r>
+            <w:commentRangeEnd w:id="6"/>
+            <w:r>
+              <w:rPr>
+                <w:rStyle w:val="CommentReference"/>
+              </w:rPr>
+              <w:commentReference w:id="6"/>
             </w:r>
           </w:p>
         </w:tc>
       </w:tr>
       <w:tr>
-        <w:tblPrEx>
-          <w:tblCellMar>
-            <w:top w:w="0" w:type="dxa"/>
-            <w:bottom w:w="0" w:type="dxa"/>
-          </w:tblCellMar>
-        </w:tblPrEx>
         <w:trPr>
           <w:trHeight w:val="1"/>
         </w:trPr>
@@ -4738,12 +4779,6 @@
         </w:tc>
       </w:tr>
       <w:tr>
-        <w:tblPrEx>
-          <w:tblCellMar>
-            <w:top w:w="0" w:type="dxa"/>
-            <w:bottom w:w="0" w:type="dxa"/>
-          </w:tblCellMar>
-        </w:tblPrEx>
         <w:trPr>
           <w:trHeight w:val="1"/>
         </w:trPr>
@@ -4928,12 +4963,6 @@
         </w:tc>
       </w:tr>
       <w:tr>
-        <w:tblPrEx>
-          <w:tblCellMar>
-            <w:top w:w="0" w:type="dxa"/>
-            <w:bottom w:w="0" w:type="dxa"/>
-          </w:tblCellMar>
-        </w:tblPrEx>
         <w:trPr>
           <w:trHeight w:val="1"/>
         </w:trPr>
@@ -5118,12 +5147,6 @@
         </w:tc>
       </w:tr>
       <w:tr>
-        <w:tblPrEx>
-          <w:tblCellMar>
-            <w:top w:w="0" w:type="dxa"/>
-            <w:bottom w:w="0" w:type="dxa"/>
-          </w:tblCellMar>
-        </w:tblPrEx>
         <w:trPr>
           <w:trHeight w:val="1"/>
         </w:trPr>
@@ -5359,7 +5382,15 @@
           <w:rFonts w:ascii="Arial" w:eastAsia="Arial" w:hAnsi="Arial" w:cs="Arial"/>
           <w:color w:val="000000"/>
         </w:rPr>
-        <w:t xml:space="preserve">    The user interface must be secure, convenient and extensible. Security requirements include the need to protect authorization information from unauthorized access, the maintenance of customer confidentiality. The user interface should be efficient in both speed and use.</w:t>
+        <w:t xml:space="preserve">    </w:t>
+      </w:r>
+      <w:commentRangeStart w:id="7"/>
+      <w:r>
+        <w:rPr>
+          <w:rFonts w:ascii="Arial" w:eastAsia="Arial" w:hAnsi="Arial" w:cs="Arial"/>
+          <w:color w:val="000000"/>
+        </w:rPr>
+        <w:t>The user interface must be secure, convenient and extensible. Security requirements include the need to protect authorization information from unauthorized access, the maintenance of customer confidentiality. The user interface should be efficient in both speed and use.</w:t>
       </w:r>
     </w:p>
     <w:p>
@@ -5376,6 +5407,13 @@
           <w:color w:val="000000"/>
         </w:rPr>
         <w:t>User Confidence. User must be confident use the interface without making unintended purchases. Users have very exacting expectations of any system which involves money. It is essential that such systems provide the user with confidence in their design and implementation. Otherwise a system is likely to encounter overwhelming consumer resistance and fail to gain acceptance.</w:t>
+      </w:r>
+      <w:commentRangeEnd w:id="7"/>
+      <w:r>
+        <w:rPr>
+          <w:rStyle w:val="CommentReference"/>
+        </w:rPr>
+        <w:commentReference w:id="7"/>
       </w:r>
     </w:p>
     <w:p>
@@ -5447,11 +5485,19 @@
           <w:rFonts w:ascii="Arial" w:eastAsia="Arial" w:hAnsi="Arial" w:cs="Arial"/>
         </w:rPr>
       </w:pPr>
+      <w:commentRangeStart w:id="8"/>
       <w:r>
         <w:rPr>
           <w:rFonts w:ascii="Arial" w:eastAsia="Arial" w:hAnsi="Arial" w:cs="Arial"/>
         </w:rPr>
         <w:t xml:space="preserve">The user can easily use it if they will want to explore how the process of our system will work, every objectives of it must achieve that belongs for every process and the effectiveness and also the satisfaction in a quantified context of use. </w:t>
+      </w:r>
+      <w:commentRangeEnd w:id="8"/>
+      <w:r>
+        <w:rPr>
+          <w:rStyle w:val="CommentReference"/>
+        </w:rPr>
+        <w:commentReference w:id="8"/>
       </w:r>
     </w:p>
     <w:p>
@@ -5495,6 +5541,7 @@
           <w:rFonts w:ascii="Arial" w:eastAsia="Arial" w:hAnsi="Arial" w:cs="Arial"/>
         </w:rPr>
       </w:pPr>
+      <w:commentRangeStart w:id="9"/>
       <w:r>
         <w:rPr>
           <w:rFonts w:ascii="Arial" w:eastAsia="Arial" w:hAnsi="Arial" w:cs="Arial"/>
@@ -5544,6 +5591,13 @@
           <w:rFonts w:ascii="Arial" w:eastAsia="Arial" w:hAnsi="Arial" w:cs="Arial"/>
         </w:rPr>
         <w:tab/>
+      </w:r>
+      <w:commentRangeEnd w:id="9"/>
+      <w:r>
+        <w:rPr>
+          <w:rStyle w:val="CommentReference"/>
+        </w:rPr>
+        <w:commentReference w:id="9"/>
       </w:r>
     </w:p>
     <w:p>
@@ -5580,6 +5634,7 @@
           <w:color w:val="000000"/>
         </w:rPr>
       </w:pPr>
+      <w:commentRangeStart w:id="10"/>
       <w:r>
         <w:rPr>
           <w:rFonts w:ascii="Arial" w:eastAsia="Arial" w:hAnsi="Arial" w:cs="Arial"/>
@@ -5602,6 +5657,13 @@
           <w:shd w:val="clear" w:color="auto" w:fill="FFFFFF"/>
         </w:rPr>
         <w:t>then finding ways to increase that capacity through sales. It’s the process by which you measure and quantify the current capability of your sales team, compare that capacity to the sales goals you want to hit.</w:t>
+      </w:r>
+      <w:commentRangeEnd w:id="10"/>
+      <w:r>
+        <w:rPr>
+          <w:rStyle w:val="CommentReference"/>
+        </w:rPr>
+        <w:commentReference w:id="10"/>
       </w:r>
     </w:p>
     <w:p>
@@ -5638,6 +5700,7 @@
           <w:sz w:val="24"/>
         </w:rPr>
       </w:pPr>
+      <w:commentRangeStart w:id="11"/>
       <w:r>
         <w:rPr>
           <w:rFonts w:ascii="Arial" w:eastAsia="Arial" w:hAnsi="Arial" w:cs="Arial"/>
@@ -5678,6 +5741,13 @@
           <w:sz w:val="24"/>
         </w:rPr>
         <w:br/>
+      </w:r>
+      <w:commentRangeEnd w:id="11"/>
+      <w:r>
+        <w:rPr>
+          <w:rStyle w:val="CommentReference"/>
+        </w:rPr>
+        <w:commentReference w:id="11"/>
       </w:r>
     </w:p>
     <w:p>
@@ -5699,16 +5769,7 @@
           <w:rFonts w:ascii="Arial" w:eastAsia="Arial" w:hAnsi="Arial" w:cs="Arial"/>
           <w:sz w:val="24"/>
         </w:rPr>
-        <w:t>The marketing and lead generation s</w:t>
-      </w:r>
-      <w:bookmarkStart w:id="0" w:name="_GoBack"/>
-      <w:bookmarkEnd w:id="0"/>
-      <w:r>
-        <w:rPr>
-          <w:rFonts w:ascii="Arial" w:eastAsia="Arial" w:hAnsi="Arial" w:cs="Arial"/>
-          <w:sz w:val="24"/>
-        </w:rPr>
-        <w:t>ystems to consistently generate the lead volume your business needs to generate sales.</w:t>
+        <w:t>The marketing and lead generation systems to consistently generate the lead volume your business needs to generate sales.</w:t>
       </w:r>
     </w:p>
     <w:p>
@@ -5830,7 +5891,6 @@
         <w:rPr>
           <w:rFonts w:ascii="Arial" w:eastAsia="Arial" w:hAnsi="Arial" w:cs="Arial"/>
         </w:rPr>
-        <w:lastRenderedPageBreak/>
         <w:t>Human response time- is when a system delay becomes noticeable to a user.</w:t>
       </w:r>
     </w:p>
@@ -5850,6 +5910,7 @@
         <w:rPr>
           <w:rFonts w:ascii="Arial" w:eastAsia="Arial" w:hAnsi="Arial" w:cs="Arial"/>
         </w:rPr>
+        <w:lastRenderedPageBreak/>
         <w:t>Network propagation delay-is how long it takes for a command to cross the network and get the reply</w:t>
       </w:r>
     </w:p>
@@ -5915,11 +5976,19 @@
           <w:rFonts w:ascii="Arial" w:eastAsia="Arial" w:hAnsi="Arial" w:cs="Arial"/>
         </w:rPr>
       </w:pPr>
+      <w:commentRangeStart w:id="12"/>
       <w:r>
         <w:rPr>
           <w:rFonts w:ascii="Arial" w:eastAsia="Arial" w:hAnsi="Arial" w:cs="Arial"/>
         </w:rPr>
         <w:t>One method of achieving greater sales productivity is by use of control devices to check movements and selling expenses. Such controls are necessary, but by themselves do not give the salesman means of effecting deeper market penetration. A well-prepared sales budget also provides a yardstick for measuring performance. Perhaps the commonest method of monitoring sales is with market share or participation information. The sales budget lends itself readily to this type of analysis. In addition the sales performance and make ongoing improvements of sales in the report.</w:t>
+      </w:r>
+      <w:commentRangeEnd w:id="12"/>
+      <w:r>
+        <w:rPr>
+          <w:rStyle w:val="CommentReference"/>
+        </w:rPr>
+        <w:commentReference w:id="12"/>
       </w:r>
     </w:p>
     <w:p>
@@ -5956,12 +6025,20 @@
           <w:sz w:val="24"/>
         </w:rPr>
       </w:pPr>
+      <w:commentRangeStart w:id="13"/>
       <w:r>
         <w:rPr>
           <w:rFonts w:ascii="Arial" w:eastAsia="Arial" w:hAnsi="Arial" w:cs="Arial"/>
           <w:sz w:val="24"/>
         </w:rPr>
         <w:t>Maintaining our connection to the customers is vital, especially in an economy where customer loyalty is more challenging to uphold. It is important to build several maintenance strategies into our weekly and monthly marketing activities.  Even if our product or service is one that does not get purchased very often, the people who do purchase it will be keen to talk about their experience, good or bad, and share it with others. Maintenance marketing is when we organization reaches out to its customers on a regular basis beyond sales calls and problem solving.</w:t>
+      </w:r>
+      <w:commentRangeEnd w:id="13"/>
+      <w:r>
+        <w:rPr>
+          <w:rStyle w:val="CommentReference"/>
+        </w:rPr>
+        <w:commentReference w:id="13"/>
       </w:r>
     </w:p>
     <w:p>
@@ -6004,6 +6081,7 @@
           <w:rFonts w:ascii="Arial" w:eastAsia="Arial" w:hAnsi="Arial" w:cs="Arial"/>
         </w:rPr>
       </w:pPr>
+      <w:commentRangeStart w:id="14"/>
       <w:r>
         <w:rPr>
           <w:rFonts w:ascii="Arial" w:eastAsia="Arial" w:hAnsi="Arial" w:cs="Arial"/>
@@ -6163,6 +6241,13 @@
           <w:rFonts w:ascii="Arial" w:eastAsia="Arial" w:hAnsi="Arial" w:cs="Arial"/>
         </w:rPr>
         <w:t>Don’t be a joy reserve</w:t>
+      </w:r>
+      <w:commentRangeEnd w:id="14"/>
+      <w:r>
+        <w:rPr>
+          <w:rStyle w:val="CommentReference"/>
+        </w:rPr>
+        <w:commentReference w:id="14"/>
       </w:r>
     </w:p>
     <w:p>
@@ -6407,7 +6492,6 @@
           <w:rFonts w:ascii="Arial" w:eastAsia="Arial" w:hAnsi="Arial" w:cs="Arial"/>
           <w:b/>
         </w:rPr>
-        <w:lastRenderedPageBreak/>
         <w:t>Network and Hardware Interfaces</w:t>
       </w:r>
     </w:p>
@@ -6443,7 +6527,24 @@
           <w:sz w:val="24"/>
           <w:shd w:val="clear" w:color="auto" w:fill="FFFFFF"/>
         </w:rPr>
-        <w:t> Component devices that are building blocks of computing device.</w:t>
+        <w:t> </w:t>
+      </w:r>
+      <w:commentRangeStart w:id="15"/>
+      <w:r>
+        <w:rPr>
+          <w:rFonts w:ascii="Arial" w:eastAsia="Arial" w:hAnsi="Arial" w:cs="Arial"/>
+          <w:color w:val="222222"/>
+          <w:sz w:val="24"/>
+          <w:shd w:val="clear" w:color="auto" w:fill="FFFFFF"/>
+        </w:rPr>
+        <w:t>Component devices that are building blocks of computing device.</w:t>
+      </w:r>
+      <w:commentRangeEnd w:id="15"/>
+      <w:r>
+        <w:rPr>
+          <w:rStyle w:val="CommentReference"/>
+        </w:rPr>
+        <w:commentReference w:id="15"/>
       </w:r>
     </w:p>
     <w:p>
@@ -6469,6 +6570,7 @@
           <w:sz w:val="24"/>
           <w:shd w:val="clear" w:color="auto" w:fill="FFFFFF"/>
         </w:rPr>
+        <w:lastRenderedPageBreak/>
         <w:t>Software:</w:t>
       </w:r>
       <w:r>
@@ -6548,11 +6650,25 @@
           <w:rFonts w:ascii="Arial" w:eastAsia="Arial" w:hAnsi="Arial" w:cs="Arial"/>
         </w:rPr>
       </w:pPr>
-      <w:r>
-        <w:rPr>
-          <w:rFonts w:ascii="Arial" w:eastAsia="Arial" w:hAnsi="Arial" w:cs="Arial"/>
-        </w:rPr>
-        <w:t xml:space="preserve">Marketing and Sales system interfaces is compose of Dashboard including Sales, Products, Customer, Suppliers, and Sales Report. Sales interface will generate all the transactions including customer cash and change and some information of the company. In Product interface, wine products are displayed will all the information and also you can add, delete and update the selected wine product. Customer interface will provide all the information of the customer that bought the wine products including dates, wine name, address etc. In supplier interface will generate the suppliers of the raw materials in producing wines and also you can add new supplier and necessary information and then displayed it. Sales report generate the recommended sales report the wine distillery. </w:t>
+      <w:commentRangeStart w:id="16"/>
+      <w:r>
+        <w:rPr>
+          <w:rFonts w:ascii="Arial" w:eastAsia="Arial" w:hAnsi="Arial" w:cs="Arial"/>
+        </w:rPr>
+        <w:t>Marketing and Sales system interfaces is compose of Dashboard including Sales, Products, Customer, Suppliers, and Sales Report. Sales interface will generate all the transactions including customer cash and change and some information of the company. In Product interface, wine products are displayed will all the information and also you can add, delete and update the selected wine product. Customer interface will provide all the information of the customer that bought the wine products including dates, wine name, address etc. In supplier interface will generate the suppliers of the raw materials in producing wines and also you can add new supplier and necessary information and then displayed it. Sales report generate the recommended sales report the wine distillery</w:t>
+      </w:r>
+      <w:commentRangeEnd w:id="16"/>
+      <w:r>
+        <w:rPr>
+          <w:rStyle w:val="CommentReference"/>
+        </w:rPr>
+        <w:commentReference w:id="16"/>
+      </w:r>
+      <w:r>
+        <w:rPr>
+          <w:rFonts w:ascii="Arial" w:eastAsia="Arial" w:hAnsi="Arial" w:cs="Arial"/>
+        </w:rPr>
+        <w:t xml:space="preserve">. </w:t>
       </w:r>
     </w:p>
     <w:p>
@@ -6641,7 +6757,15 @@
           <w:rFonts w:ascii="Arial" w:eastAsia="Arial" w:hAnsi="Arial" w:cs="Arial"/>
           <w:color w:val="7030A0"/>
         </w:rPr>
-        <w:t xml:space="preserve"> Insider malice.</w:t>
+        <w:t xml:space="preserve"> </w:t>
+      </w:r>
+      <w:commentRangeStart w:id="17"/>
+      <w:r>
+        <w:rPr>
+          <w:rFonts w:ascii="Arial" w:eastAsia="Arial" w:hAnsi="Arial" w:cs="Arial"/>
+          <w:color w:val="7030A0"/>
+        </w:rPr>
+        <w:t>Insider malice.</w:t>
       </w:r>
     </w:p>
     <w:p>
@@ -6747,6 +6871,13 @@
           <w:color w:val="7030A0"/>
         </w:rPr>
         <w:t>Unprotected Data and Email</w:t>
+      </w:r>
+      <w:commentRangeEnd w:id="17"/>
+      <w:r>
+        <w:rPr>
+          <w:rStyle w:val="CommentReference"/>
+        </w:rPr>
+        <w:commentReference w:id="17"/>
       </w:r>
     </w:p>
     <w:p>
@@ -6781,6 +6912,7 @@
           <w:rFonts w:ascii="Arial" w:eastAsia="Arial" w:hAnsi="Arial" w:cs="Arial"/>
         </w:rPr>
       </w:pPr>
+      <w:commentRangeStart w:id="18"/>
       <w:r>
         <w:rPr>
           <w:rFonts w:ascii="Arial" w:eastAsia="Arial" w:hAnsi="Arial" w:cs="Arial"/>
@@ -6800,6 +6932,13 @@
           <w:rFonts w:ascii="Arial" w:eastAsia="Arial" w:hAnsi="Arial" w:cs="Arial"/>
         </w:rPr>
         <w:t>.</w:t>
+      </w:r>
+      <w:commentRangeEnd w:id="18"/>
+      <w:r>
+        <w:rPr>
+          <w:rStyle w:val="CommentReference"/>
+        </w:rPr>
+        <w:commentReference w:id="18"/>
       </w:r>
     </w:p>
     <w:p>
@@ -6840,6 +6979,7 @@
           <w:sz w:val="24"/>
         </w:rPr>
       </w:pPr>
+      <w:commentRangeStart w:id="19"/>
       <w:r>
         <w:rPr>
           <w:rFonts w:ascii="Arial" w:eastAsia="Arial" w:hAnsi="Arial" w:cs="Arial"/>
@@ -6854,6 +6994,13 @@
           <w:shd w:val="clear" w:color="auto" w:fill="FFFFFF"/>
         </w:rPr>
         <w:t>This record is maintained under conditions which ensure the integrity and safe keeping of the file.</w:t>
+      </w:r>
+      <w:commentRangeEnd w:id="19"/>
+      <w:r>
+        <w:rPr>
+          <w:rStyle w:val="CommentReference"/>
+        </w:rPr>
+        <w:commentReference w:id="19"/>
       </w:r>
     </w:p>
     <w:p>
@@ -6892,11 +7039,19 @@
           <w:rFonts w:ascii="Arial" w:eastAsia="Arial" w:hAnsi="Arial" w:cs="Arial"/>
         </w:rPr>
       </w:pPr>
+      <w:commentRangeStart w:id="20"/>
       <w:r>
         <w:rPr>
           <w:rFonts w:ascii="Arial" w:eastAsia="Arial" w:hAnsi="Arial" w:cs="Arial"/>
         </w:rPr>
         <w:t>Specify the requirements derived from existing standards, policies, regulations, or laws (e.g., report format, data naming, accounting procedures, audit tracing).  For example, this could specify the requirement for software to trace processing activity. Such traces are needed for some applications to meet minimum regulatory or financial standards. An audit trace requirement may, for example, state that all changes to a payroll database must be recorded in a trace file with before and after values.</w:t>
+      </w:r>
+      <w:commentRangeEnd w:id="20"/>
+      <w:r>
+        <w:rPr>
+          <w:rStyle w:val="CommentReference"/>
+        </w:rPr>
+        <w:commentReference w:id="20"/>
       </w:r>
     </w:p>
     <w:p>
@@ -6925,7 +7080,6 @@
           <w:i/>
           <w:sz w:val="24"/>
         </w:rPr>
-        <w:lastRenderedPageBreak/>
         <w:t>Portability</w:t>
       </w:r>
     </w:p>
@@ -6955,11 +7109,13 @@
           <w:color w:val="7030A0"/>
         </w:rPr>
       </w:pPr>
+      <w:commentRangeStart w:id="21"/>
       <w:r>
         <w:rPr>
           <w:rFonts w:ascii="Arial" w:eastAsia="Arial" w:hAnsi="Arial" w:cs="Arial"/>
           <w:color w:val="7030A0"/>
         </w:rPr>
+        <w:lastRenderedPageBreak/>
         <w:t>Percentage of components with host-dependent code;</w:t>
       </w:r>
     </w:p>
@@ -7060,23 +7216,14 @@
           <w:rFonts w:ascii="Arial" w:eastAsia="Arial" w:hAnsi="Arial" w:cs="Arial"/>
           <w:color w:val="7030A0"/>
         </w:rPr>
-        <w:t xml:space="preserve">The need for environment-independence - the product must operate the same regardless of operating systems, networks, </w:t>
-      </w:r>
-      <w:proofErr w:type="gramStart"/>
-      <w:r>
-        <w:rPr>
-          <w:rFonts w:ascii="Arial" w:eastAsia="Arial" w:hAnsi="Arial" w:cs="Arial"/>
-          <w:color w:val="7030A0"/>
-        </w:rPr>
-        <w:t>development</w:t>
-      </w:r>
-      <w:proofErr w:type="gramEnd"/>
-      <w:r>
-        <w:rPr>
-          <w:rFonts w:ascii="Arial" w:eastAsia="Arial" w:hAnsi="Arial" w:cs="Arial"/>
-          <w:color w:val="7030A0"/>
-        </w:rPr>
-        <w:t xml:space="preserve"> or production environments.</w:t>
+        <w:t>The need for environment-independence - the product must operate the same regardless of operating systems, networks, development or production environments.</w:t>
+      </w:r>
+      <w:commentRangeEnd w:id="21"/>
+      <w:r>
+        <w:rPr>
+          <w:rStyle w:val="CommentReference"/>
+        </w:rPr>
+        <w:commentReference w:id="21"/>
       </w:r>
     </w:p>
     <w:p>
@@ -7110,13 +7257,15 @@
         </w:rPr>
       </w:pPr>
       <w:r>
-        <w:object w:dxaOrig="7305" w:dyaOrig="5089">
-          <v:rect id="rectole0000000000" o:spid="_x0000_i1025" style="width:365.25pt;height:254.25pt" o:ole="" o:preferrelative="t" stroked="f">
-            <v:imagedata r:id="rId5" o:title=""/>
+        <w:object w:dxaOrig="7305" w:dyaOrig="5089" w14:anchorId="0BB3A330">
+          <v:rect id="rectole0000000000" o:spid="_x0000_i1025" style="width:365.4pt;height:254.4pt" o:ole="" o:preferrelative="t" stroked="f">
+            <v:imagedata r:id="rId7" o:title=""/>
           </v:rect>
-          <o:OLEObject Type="Embed" ProgID="StaticMetafile" ShapeID="rectole0000000000" DrawAspect="Content" ObjectID="_1605944472" r:id="rId6"/>
+          <o:OLEObject Type="Embed" ProgID="StaticMetafile" ShapeID="rectole0000000000" DrawAspect="Content" ObjectID="_1606041498" r:id="rId8"/>
         </w:object>
       </w:r>
+      <w:bookmarkStart w:id="22" w:name="_GoBack"/>
+      <w:bookmarkEnd w:id="22"/>
     </w:p>
     <w:p>
       <w:pPr>
@@ -7502,7 +7651,6 @@
           <w:rFonts w:ascii="Arial" w:eastAsia="Arial" w:hAnsi="Arial" w:cs="Arial"/>
           <w:sz w:val="24"/>
         </w:rPr>
-        <w:lastRenderedPageBreak/>
         <w:t>Actor: Admin</w:t>
       </w:r>
     </w:p>
@@ -7566,6 +7714,7 @@
           <w:rFonts w:ascii="Arial" w:eastAsia="Arial" w:hAnsi="Arial" w:cs="Arial"/>
           <w:sz w:val="24"/>
         </w:rPr>
+        <w:lastRenderedPageBreak/>
         <w:t>Use case: Customer</w:t>
       </w:r>
     </w:p>
@@ -8137,12 +8286,6 @@
         <w:gridCol w:w="1233"/>
       </w:tblGrid>
       <w:tr>
-        <w:tblPrEx>
-          <w:tblCellMar>
-            <w:top w:w="0" w:type="dxa"/>
-            <w:bottom w:w="0" w:type="dxa"/>
-          </w:tblCellMar>
-        </w:tblPrEx>
         <w:trPr>
           <w:trHeight w:val="1"/>
         </w:trPr>
@@ -8401,12 +8544,6 @@
         </w:tc>
       </w:tr>
       <w:tr>
-        <w:tblPrEx>
-          <w:tblCellMar>
-            <w:top w:w="0" w:type="dxa"/>
-            <w:bottom w:w="0" w:type="dxa"/>
-          </w:tblCellMar>
-        </w:tblPrEx>
         <w:trPr>
           <w:trHeight w:val="1"/>
         </w:trPr>
@@ -8631,7 +8768,6 @@
           <w:rFonts w:ascii="Arial" w:eastAsia="Arial" w:hAnsi="Arial" w:cs="Arial"/>
           <w:sz w:val="32"/>
         </w:rPr>
-        <w:lastRenderedPageBreak/>
         <w:t xml:space="preserve">Requirements Confirmation/Stakeholder sign-off </w:t>
       </w:r>
     </w:p>
@@ -8660,17 +8796,11 @@
         <w:tblLook w:val="04A0" w:firstRow="1" w:lastRow="0" w:firstColumn="1" w:lastColumn="0" w:noHBand="0" w:noVBand="1"/>
       </w:tblPr>
       <w:tblGrid>
-        <w:gridCol w:w="1547"/>
-        <w:gridCol w:w="4387"/>
-        <w:gridCol w:w="4152"/>
+        <w:gridCol w:w="1537"/>
+        <w:gridCol w:w="4268"/>
+        <w:gridCol w:w="4043"/>
       </w:tblGrid>
       <w:tr>
-        <w:tblPrEx>
-          <w:tblCellMar>
-            <w:top w:w="0" w:type="dxa"/>
-            <w:bottom w:w="0" w:type="dxa"/>
-          </w:tblCellMar>
-        </w:tblPrEx>
         <w:trPr>
           <w:cantSplit/>
           <w:trHeight w:val="1"/>
@@ -8709,6 +8839,7 @@
                 <w:color w:val="7030A0"/>
                 <w:sz w:val="20"/>
               </w:rPr>
+              <w:lastRenderedPageBreak/>
               <w:t>Meeting Date</w:t>
             </w:r>
           </w:p>
@@ -8792,12 +8923,6 @@
         </w:tc>
       </w:tr>
       <w:tr>
-        <w:tblPrEx>
-          <w:tblCellMar>
-            <w:top w:w="0" w:type="dxa"/>
-            <w:bottom w:w="0" w:type="dxa"/>
-          </w:tblCellMar>
-        </w:tblPrEx>
         <w:trPr>
           <w:trHeight w:val="1"/>
         </w:trPr>
@@ -9464,18 +9589,12 @@
         <w:tblLook w:val="04A0" w:firstRow="1" w:lastRow="0" w:firstColumn="1" w:lastColumn="0" w:noHBand="0" w:noVBand="1"/>
       </w:tblPr>
       <w:tblGrid>
-        <w:gridCol w:w="3349"/>
-        <w:gridCol w:w="1312"/>
-        <w:gridCol w:w="2719"/>
-        <w:gridCol w:w="2430"/>
+        <w:gridCol w:w="3243"/>
+        <w:gridCol w:w="1289"/>
+        <w:gridCol w:w="2648"/>
+        <w:gridCol w:w="2404"/>
       </w:tblGrid>
       <w:tr>
-        <w:tblPrEx>
-          <w:tblCellMar>
-            <w:top w:w="0" w:type="dxa"/>
-            <w:bottom w:w="0" w:type="dxa"/>
-          </w:tblCellMar>
-        </w:tblPrEx>
         <w:trPr>
           <w:cantSplit/>
           <w:trHeight w:val="1"/>
@@ -9603,12 +9722,6 @@
         </w:tc>
       </w:tr>
       <w:tr>
-        <w:tblPrEx>
-          <w:tblCellMar>
-            <w:top w:w="0" w:type="dxa"/>
-            <w:bottom w:w="0" w:type="dxa"/>
-          </w:tblCellMar>
-        </w:tblPrEx>
         <w:trPr>
           <w:trHeight w:val="1"/>
         </w:trPr>
@@ -9810,12 +9923,6 @@
         </w:tc>
       </w:tr>
       <w:tr>
-        <w:tblPrEx>
-          <w:tblCellMar>
-            <w:top w:w="0" w:type="dxa"/>
-            <w:bottom w:w="0" w:type="dxa"/>
-          </w:tblCellMar>
-        </w:tblPrEx>
         <w:trPr>
           <w:trHeight w:val="1"/>
         </w:trPr>
@@ -9970,12 +10077,6 @@
         </w:tc>
       </w:tr>
       <w:tr>
-        <w:tblPrEx>
-          <w:tblCellMar>
-            <w:top w:w="0" w:type="dxa"/>
-            <w:bottom w:w="0" w:type="dxa"/>
-          </w:tblCellMar>
-        </w:tblPrEx>
         <w:trPr>
           <w:trHeight w:val="1"/>
         </w:trPr>
@@ -10088,16 +10189,7 @@
                 <w:color w:val="7030A0"/>
                 <w:sz w:val="20"/>
               </w:rPr>
-              <w:t>Derive Bargaining Unit-</w:t>
-            </w:r>
-            <w:r>
-              <w:rPr>
-                <w:rFonts w:ascii="Cambria" w:eastAsia="Cambria" w:hAnsi="Cambria" w:cs="Cambria"/>
-                <w:color w:val="7030A0"/>
-                <w:sz w:val="20"/>
-              </w:rPr>
-              <w:lastRenderedPageBreak/>
-              <w:t>Process Flow Diagram</w:t>
+              <w:t>Derive Bargaining Unit-Process Flow Diagram</w:t>
             </w:r>
           </w:p>
         </w:tc>
@@ -10133,19 +10225,12 @@
                 <w:color w:val="7030A0"/>
                 <w:sz w:val="20"/>
               </w:rPr>
-              <w:lastRenderedPageBreak/>
               <w:t>Accepted</w:t>
             </w:r>
           </w:p>
         </w:tc>
       </w:tr>
       <w:tr>
-        <w:tblPrEx>
-          <w:tblCellMar>
-            <w:top w:w="0" w:type="dxa"/>
-            <w:bottom w:w="0" w:type="dxa"/>
-          </w:tblCellMar>
-        </w:tblPrEx>
         <w:trPr>
           <w:trHeight w:val="1"/>
         </w:trPr>
@@ -10207,6 +10292,7 @@
                 <w:color w:val="7030A0"/>
                 <w:sz w:val="20"/>
               </w:rPr>
+              <w:lastRenderedPageBreak/>
               <w:t>The system should provide the capability for the Labor Relations Office to maintain the job class/union relationship.---Comments: Business Process = "Maintenance" (Priority 1)</w:t>
             </w:r>
           </w:p>
@@ -10244,6 +10330,7 @@
                 <w:color w:val="7030A0"/>
                 <w:sz w:val="20"/>
               </w:rPr>
+              <w:lastRenderedPageBreak/>
               <w:t>BUA</w:t>
             </w:r>
           </w:p>
@@ -10305,6 +10392,7 @@
                 <w:color w:val="7030A0"/>
                 <w:sz w:val="20"/>
               </w:rPr>
+              <w:lastRenderedPageBreak/>
               <w:t>Assign BU Conceptual Design</w:t>
             </w:r>
           </w:p>
@@ -10341,18 +10429,13 @@
                 <w:color w:val="7030A0"/>
                 <w:sz w:val="20"/>
               </w:rPr>
+              <w:lastRenderedPageBreak/>
               <w:t>Accepted</w:t>
             </w:r>
           </w:p>
         </w:tc>
       </w:tr>
       <w:tr>
-        <w:tblPrEx>
-          <w:tblCellMar>
-            <w:top w:w="0" w:type="dxa"/>
-            <w:bottom w:w="0" w:type="dxa"/>
-          </w:tblCellMar>
-        </w:tblPrEx>
         <w:trPr>
           <w:trHeight w:val="1"/>
         </w:trPr>
@@ -10554,18 +10637,12 @@
       <w:tblGrid>
         <w:gridCol w:w="1223"/>
         <w:gridCol w:w="486"/>
-        <w:gridCol w:w="824"/>
-        <w:gridCol w:w="1506"/>
-        <w:gridCol w:w="3906"/>
+        <w:gridCol w:w="823"/>
+        <w:gridCol w:w="1505"/>
+        <w:gridCol w:w="3876"/>
         <w:gridCol w:w="1833"/>
       </w:tblGrid>
       <w:tr>
-        <w:tblPrEx>
-          <w:tblCellMar>
-            <w:top w:w="0" w:type="dxa"/>
-            <w:bottom w:w="0" w:type="dxa"/>
-          </w:tblCellMar>
-        </w:tblPrEx>
         <w:trPr>
           <w:trHeight w:val="1"/>
         </w:trPr>
@@ -10800,12 +10877,6 @@
         </w:tc>
       </w:tr>
       <w:tr>
-        <w:tblPrEx>
-          <w:tblCellMar>
-            <w:top w:w="0" w:type="dxa"/>
-            <w:bottom w:w="0" w:type="dxa"/>
-          </w:tblCellMar>
-        </w:tblPrEx>
         <w:trPr>
           <w:trHeight w:val="1"/>
         </w:trPr>
@@ -11027,12 +11098,6 @@
         </w:tc>
       </w:tr>
       <w:tr>
-        <w:tblPrEx>
-          <w:tblCellMar>
-            <w:top w:w="0" w:type="dxa"/>
-            <w:bottom w:w="0" w:type="dxa"/>
-          </w:tblCellMar>
-        </w:tblPrEx>
         <w:trPr>
           <w:trHeight w:val="1"/>
         </w:trPr>
@@ -11254,12 +11319,6 @@
         </w:tc>
       </w:tr>
       <w:tr>
-        <w:tblPrEx>
-          <w:tblCellMar>
-            <w:top w:w="0" w:type="dxa"/>
-            <w:bottom w:w="0" w:type="dxa"/>
-          </w:tblCellMar>
-        </w:tblPrEx>
         <w:trPr>
           <w:trHeight w:val="1"/>
         </w:trPr>
@@ -11481,12 +11540,6 @@
         </w:tc>
       </w:tr>
       <w:tr>
-        <w:tblPrEx>
-          <w:tblCellMar>
-            <w:top w:w="0" w:type="dxa"/>
-            <w:bottom w:w="0" w:type="dxa"/>
-          </w:tblCellMar>
-        </w:tblPrEx>
         <w:trPr>
           <w:trHeight w:val="1"/>
         </w:trPr>
@@ -11728,12 +11781,6 @@
         </w:tc>
       </w:tr>
       <w:tr>
-        <w:tblPrEx>
-          <w:tblCellMar>
-            <w:top w:w="0" w:type="dxa"/>
-            <w:bottom w:w="0" w:type="dxa"/>
-          </w:tblCellMar>
-        </w:tblPrEx>
         <w:trPr>
           <w:trHeight w:val="1"/>
         </w:trPr>
@@ -11973,12 +12020,6 @@
         </w:tc>
       </w:tr>
       <w:tr>
-        <w:tblPrEx>
-          <w:tblCellMar>
-            <w:top w:w="0" w:type="dxa"/>
-            <w:bottom w:w="0" w:type="dxa"/>
-          </w:tblCellMar>
-        </w:tblPrEx>
         <w:trPr>
           <w:trHeight w:val="1"/>
         </w:trPr>
@@ -12218,12 +12259,6 @@
         </w:tc>
       </w:tr>
       <w:tr>
-        <w:tblPrEx>
-          <w:tblCellMar>
-            <w:top w:w="0" w:type="dxa"/>
-            <w:bottom w:w="0" w:type="dxa"/>
-          </w:tblCellMar>
-        </w:tblPrEx>
         <w:trPr>
           <w:trHeight w:val="1"/>
         </w:trPr>
@@ -12463,12 +12498,6 @@
         </w:tc>
       </w:tr>
       <w:tr>
-        <w:tblPrEx>
-          <w:tblCellMar>
-            <w:top w:w="0" w:type="dxa"/>
-            <w:bottom w:w="0" w:type="dxa"/>
-          </w:tblCellMar>
-        </w:tblPrEx>
         <w:trPr>
           <w:trHeight w:val="1"/>
         </w:trPr>
@@ -12690,12 +12719,6 @@
         </w:tc>
       </w:tr>
       <w:tr>
-        <w:tblPrEx>
-          <w:tblCellMar>
-            <w:top w:w="0" w:type="dxa"/>
-            <w:bottom w:w="0" w:type="dxa"/>
-          </w:tblCellMar>
-        </w:tblPrEx>
         <w:trPr>
           <w:trHeight w:val="1"/>
         </w:trPr>
@@ -12917,12 +12940,6 @@
         </w:tc>
       </w:tr>
       <w:tr>
-        <w:tblPrEx>
-          <w:tblCellMar>
-            <w:top w:w="0" w:type="dxa"/>
-            <w:bottom w:w="0" w:type="dxa"/>
-          </w:tblCellMar>
-        </w:tblPrEx>
         <w:trPr>
           <w:trHeight w:val="1"/>
         </w:trPr>
@@ -13162,12 +13179,6 @@
         </w:tc>
       </w:tr>
       <w:tr>
-        <w:tblPrEx>
-          <w:tblCellMar>
-            <w:top w:w="0" w:type="dxa"/>
-            <w:bottom w:w="0" w:type="dxa"/>
-          </w:tblCellMar>
-        </w:tblPrEx>
         <w:trPr>
           <w:trHeight w:val="1"/>
         </w:trPr>
@@ -13425,12 +13436,6 @@
         </w:tc>
       </w:tr>
       <w:tr>
-        <w:tblPrEx>
-          <w:tblCellMar>
-            <w:top w:w="0" w:type="dxa"/>
-            <w:bottom w:w="0" w:type="dxa"/>
-          </w:tblCellMar>
-        </w:tblPrEx>
         <w:trPr>
           <w:trHeight w:val="1"/>
         </w:trPr>
@@ -13670,12 +13675,6 @@
         </w:tc>
       </w:tr>
       <w:tr>
-        <w:tblPrEx>
-          <w:tblCellMar>
-            <w:top w:w="0" w:type="dxa"/>
-            <w:bottom w:w="0" w:type="dxa"/>
-          </w:tblCellMar>
-        </w:tblPrEx>
         <w:trPr>
           <w:trHeight w:val="1"/>
         </w:trPr>
@@ -13915,12 +13914,6 @@
         </w:tc>
       </w:tr>
       <w:tr>
-        <w:tblPrEx>
-          <w:tblCellMar>
-            <w:top w:w="0" w:type="dxa"/>
-            <w:bottom w:w="0" w:type="dxa"/>
-          </w:tblCellMar>
-        </w:tblPrEx>
         <w:trPr>
           <w:trHeight w:val="1"/>
         </w:trPr>
@@ -14160,12 +14153,6 @@
         </w:tc>
       </w:tr>
       <w:tr>
-        <w:tblPrEx>
-          <w:tblCellMar>
-            <w:top w:w="0" w:type="dxa"/>
-            <w:bottom w:w="0" w:type="dxa"/>
-          </w:tblCellMar>
-        </w:tblPrEx>
         <w:trPr>
           <w:trHeight w:val="1"/>
         </w:trPr>
@@ -14405,12 +14392,6 @@
         </w:tc>
       </w:tr>
       <w:tr>
-        <w:tblPrEx>
-          <w:tblCellMar>
-            <w:top w:w="0" w:type="dxa"/>
-            <w:bottom w:w="0" w:type="dxa"/>
-          </w:tblCellMar>
-        </w:tblPrEx>
         <w:trPr>
           <w:trHeight w:val="1"/>
         </w:trPr>
@@ -14670,12 +14651,6 @@
         </w:tc>
       </w:tr>
       <w:tr>
-        <w:tblPrEx>
-          <w:tblCellMar>
-            <w:top w:w="0" w:type="dxa"/>
-            <w:bottom w:w="0" w:type="dxa"/>
-          </w:tblCellMar>
-        </w:tblPrEx>
         <w:trPr>
           <w:trHeight w:val="1"/>
         </w:trPr>
@@ -14935,12 +14910,6 @@
         </w:tc>
       </w:tr>
       <w:tr>
-        <w:tblPrEx>
-          <w:tblCellMar>
-            <w:top w:w="0" w:type="dxa"/>
-            <w:bottom w:w="0" w:type="dxa"/>
-          </w:tblCellMar>
-        </w:tblPrEx>
         <w:trPr>
           <w:trHeight w:val="1"/>
         </w:trPr>
@@ -15156,16 +15125,7 @@
                 <w:color w:val="7030A0"/>
                 <w:sz w:val="20"/>
               </w:rPr>
-              <w:t xml:space="preserve">: </w:t>
-            </w:r>
-            <w:r>
-              <w:rPr>
-                <w:rFonts w:ascii="Cambria" w:eastAsia="Cambria" w:hAnsi="Cambria" w:cs="Cambria"/>
-                <w:color w:val="7030A0"/>
-                <w:sz w:val="20"/>
-              </w:rPr>
-              <w:lastRenderedPageBreak/>
-              <w:t>Modify Rule - Success</w:t>
+              <w:t>: Modify Rule - Success</w:t>
             </w:r>
           </w:p>
         </w:tc>
@@ -15202,7 +15162,6 @@
                 <w:color w:val="7030A0"/>
                 <w:sz w:val="20"/>
               </w:rPr>
-              <w:lastRenderedPageBreak/>
               <w:t>ReadyForReview</w:t>
             </w:r>
             <w:proofErr w:type="spellEnd"/>
@@ -15210,12 +15169,6 @@
         </w:tc>
       </w:tr>
       <w:tr>
-        <w:tblPrEx>
-          <w:tblCellMar>
-            <w:top w:w="0" w:type="dxa"/>
-            <w:bottom w:w="0" w:type="dxa"/>
-          </w:tblCellMar>
-        </w:tblPrEx>
         <w:trPr>
           <w:trHeight w:val="1"/>
         </w:trPr>
@@ -15251,6 +15204,7 @@
                 <w:color w:val="7030A0"/>
                 <w:sz w:val="20"/>
               </w:rPr>
+              <w:lastRenderedPageBreak/>
               <w:t>BR_LR_09</w:t>
             </w:r>
           </w:p>
@@ -15475,12 +15429,6 @@
         </w:tc>
       </w:tr>
       <w:tr>
-        <w:tblPrEx>
-          <w:tblCellMar>
-            <w:top w:w="0" w:type="dxa"/>
-            <w:bottom w:w="0" w:type="dxa"/>
-          </w:tblCellMar>
-        </w:tblPrEx>
         <w:trPr>
           <w:trHeight w:val="1"/>
         </w:trPr>
@@ -15766,27 +15714,21 @@
       </w:tblPr>
       <w:tblGrid>
         <w:gridCol w:w="1223"/>
-        <w:gridCol w:w="649"/>
-        <w:gridCol w:w="635"/>
-        <w:gridCol w:w="635"/>
-        <w:gridCol w:w="635"/>
-        <w:gridCol w:w="561"/>
-        <w:gridCol w:w="669"/>
-        <w:gridCol w:w="769"/>
-        <w:gridCol w:w="769"/>
-        <w:gridCol w:w="769"/>
-        <w:gridCol w:w="616"/>
-        <w:gridCol w:w="616"/>
-        <w:gridCol w:w="616"/>
-        <w:gridCol w:w="616"/>
+        <w:gridCol w:w="647"/>
+        <w:gridCol w:w="632"/>
+        <w:gridCol w:w="632"/>
+        <w:gridCol w:w="632"/>
+        <w:gridCol w:w="560"/>
+        <w:gridCol w:w="660"/>
+        <w:gridCol w:w="768"/>
+        <w:gridCol w:w="768"/>
+        <w:gridCol w:w="768"/>
+        <w:gridCol w:w="614"/>
+        <w:gridCol w:w="614"/>
+        <w:gridCol w:w="614"/>
+        <w:gridCol w:w="614"/>
       </w:tblGrid>
       <w:tr>
-        <w:tblPrEx>
-          <w:tblCellMar>
-            <w:top w:w="0" w:type="dxa"/>
-            <w:bottom w:w="0" w:type="dxa"/>
-          </w:tblCellMar>
-        </w:tblPrEx>
         <w:trPr>
           <w:trHeight w:val="1"/>
         </w:trPr>
@@ -16242,12 +16184,6 @@
         </w:tc>
       </w:tr>
       <w:tr>
-        <w:tblPrEx>
-          <w:tblCellMar>
-            <w:top w:w="0" w:type="dxa"/>
-            <w:bottom w:w="0" w:type="dxa"/>
-          </w:tblCellMar>
-        </w:tblPrEx>
         <w:trPr>
           <w:trHeight w:val="1"/>
         </w:trPr>
@@ -16717,12 +16653,6 @@
         </w:tc>
       </w:tr>
       <w:tr>
-        <w:tblPrEx>
-          <w:tblCellMar>
-            <w:top w:w="0" w:type="dxa"/>
-            <w:bottom w:w="0" w:type="dxa"/>
-          </w:tblCellMar>
-        </w:tblPrEx>
         <w:trPr>
           <w:trHeight w:val="1"/>
         </w:trPr>
@@ -17197,12 +17127,6 @@
         </w:tc>
       </w:tr>
       <w:tr>
-        <w:tblPrEx>
-          <w:tblCellMar>
-            <w:top w:w="0" w:type="dxa"/>
-            <w:bottom w:w="0" w:type="dxa"/>
-          </w:tblCellMar>
-        </w:tblPrEx>
         <w:trPr>
           <w:trHeight w:val="1"/>
         </w:trPr>
@@ -17667,12 +17591,6 @@
         </w:tc>
       </w:tr>
       <w:tr>
-        <w:tblPrEx>
-          <w:tblCellMar>
-            <w:top w:w="0" w:type="dxa"/>
-            <w:bottom w:w="0" w:type="dxa"/>
-          </w:tblCellMar>
-        </w:tblPrEx>
         <w:trPr>
           <w:trHeight w:val="1"/>
         </w:trPr>
@@ -18372,8 +18290,14 @@
         <w:rPr>
           <w:rFonts w:ascii="Arial" w:eastAsia="Arial" w:hAnsi="Arial" w:cs="Arial"/>
         </w:rPr>
+        <w:t xml:space="preserve">Some systems can be best organized by describing all the functions in support of the generation of a response. For example, the functions of a personnel system may be organized into sections </w:t>
+      </w:r>
+      <w:r>
+        <w:rPr>
+          <w:rFonts w:ascii="Arial" w:eastAsia="Arial" w:hAnsi="Arial" w:cs="Arial"/>
+        </w:rPr>
         <w:lastRenderedPageBreak/>
-        <w:t xml:space="preserve">Some systems can be best organized by describing all the functions in support of the generation of a response. For example, the functions of a personnel system may be organized into sections corresponding to all functions associated with generating paychecks, all functions associated with generating a current list of employees, etc. </w:t>
+        <w:t xml:space="preserve">corresponding to all functions associated with generating paychecks, all functions associated with generating a current list of employees, etc. </w:t>
       </w:r>
     </w:p>
     <w:p>
@@ -18478,8 +18402,823 @@
 </w:document>
 </file>
 
+<file path=word/comments.xml><?xml version="1.0" encoding="utf-8"?>
+<w:comments xmlns:wpc="http://schemas.microsoft.com/office/word/2010/wordprocessingCanvas" xmlns:cx="http://schemas.microsoft.com/office/drawing/2014/chartex" xmlns:mc="http://schemas.openxmlformats.org/markup-compatibility/2006" xmlns:o="urn:schemas-microsoft-com:office:office" xmlns:r="http://schemas.openxmlformats.org/officeDocument/2006/relationships" xmlns:m="http://schemas.openxmlformats.org/officeDocument/2006/math" xmlns:v="urn:schemas-microsoft-com:vml" xmlns:wp14="http://schemas.microsoft.com/office/word/2010/wordprocessingDrawing" xmlns:wp="http://schemas.openxmlformats.org/drawingml/2006/wordprocessingDrawing" xmlns:w10="urn:schemas-microsoft-com:office:word" xmlns:w="http://schemas.openxmlformats.org/wordprocessingml/2006/main" xmlns:w14="http://schemas.microsoft.com/office/word/2010/wordml" xmlns:w15="http://schemas.microsoft.com/office/word/2012/wordml" xmlns:w16se="http://schemas.microsoft.com/office/word/2015/wordml/symex" xmlns:wpg="http://schemas.microsoft.com/office/word/2010/wordprocessingGroup" xmlns:wpi="http://schemas.microsoft.com/office/word/2010/wordprocessingInk" xmlns:wne="http://schemas.microsoft.com/office/word/2006/wordml" xmlns:wps="http://schemas.microsoft.com/office/word/2010/wordprocessingShape" mc:Ignorable="w14 w15 w16se wp14">
+  <w:comment w:id="0" w:author="yKnows" w:date="2018-12-11T13:32:00Z" w:initials="y">
+    <w:p>
+      <w:pPr>
+        <w:pStyle w:val="CommentText"/>
+      </w:pPr>
+      <w:r>
+        <w:rPr>
+          <w:rStyle w:val="CommentReference"/>
+        </w:rPr>
+        <w:annotationRef/>
+      </w:r>
+      <w:proofErr w:type="spellStart"/>
+      <w:r>
+        <w:t>Ano</w:t>
+      </w:r>
+      <w:proofErr w:type="spellEnd"/>
+      <w:r>
+        <w:t xml:space="preserve"> to?</w:t>
+      </w:r>
+    </w:p>
+  </w:comment>
+  <w:comment w:id="1" w:author="yKnows" w:date="2018-12-11T13:34:00Z" w:initials="y">
+    <w:p>
+      <w:pPr>
+        <w:pStyle w:val="CommentText"/>
+      </w:pPr>
+      <w:r>
+        <w:rPr>
+          <w:rStyle w:val="CommentReference"/>
+        </w:rPr>
+        <w:annotationRef/>
+      </w:r>
+      <w:proofErr w:type="spellStart"/>
+      <w:r>
+        <w:t>Medyo</w:t>
+      </w:r>
+      <w:proofErr w:type="spellEnd"/>
+      <w:r>
+        <w:t xml:space="preserve"> vague to. Product description ng software </w:t>
+      </w:r>
+      <w:proofErr w:type="spellStart"/>
+      <w:r>
+        <w:t>nyo</w:t>
+      </w:r>
+      <w:proofErr w:type="spellEnd"/>
+      <w:r>
+        <w:t xml:space="preserve">, </w:t>
+      </w:r>
+      <w:proofErr w:type="spellStart"/>
+      <w:r>
+        <w:t>hindi</w:t>
+      </w:r>
+      <w:proofErr w:type="spellEnd"/>
+      <w:r>
+        <w:t xml:space="preserve"> ng </w:t>
+      </w:r>
+      <w:proofErr w:type="gramStart"/>
+      <w:r>
+        <w:t>company(</w:t>
+      </w:r>
+      <w:proofErr w:type="gramEnd"/>
+      <w:r>
+        <w:t>wine in specific)</w:t>
+      </w:r>
+    </w:p>
+  </w:comment>
+  <w:comment w:id="2" w:author="yKnows" w:date="2018-12-11T13:36:00Z" w:initials="y">
+    <w:p>
+      <w:pPr>
+        <w:pStyle w:val="CommentText"/>
+      </w:pPr>
+      <w:r>
+        <w:rPr>
+          <w:rStyle w:val="CommentReference"/>
+        </w:rPr>
+        <w:annotationRef/>
+      </w:r>
+      <w:r>
+        <w:t>Product context of the system</w:t>
+      </w:r>
+    </w:p>
+  </w:comment>
+  <w:comment w:id="3" w:author="yKnows" w:date="2018-12-11T13:37:00Z" w:initials="y">
+    <w:p>
+      <w:pPr>
+        <w:pStyle w:val="CommentText"/>
+      </w:pPr>
+      <w:r>
+        <w:rPr>
+          <w:rStyle w:val="CommentReference"/>
+        </w:rPr>
+        <w:annotationRef/>
+      </w:r>
+      <w:proofErr w:type="spellStart"/>
+      <w:r>
+        <w:t>Ganito</w:t>
+      </w:r>
+      <w:proofErr w:type="spellEnd"/>
+      <w:r>
+        <w:t xml:space="preserve"> </w:t>
+      </w:r>
+      <w:proofErr w:type="spellStart"/>
+      <w:r>
+        <w:t>ang</w:t>
+      </w:r>
+      <w:proofErr w:type="spellEnd"/>
+      <w:r>
+        <w:t xml:space="preserve"> style:</w:t>
+      </w:r>
+    </w:p>
+    <w:p>
+      <w:pPr>
+        <w:pStyle w:val="CommentText"/>
+      </w:pPr>
+      <w:r>
+        <w:t>Marketing Associate</w:t>
+      </w:r>
+    </w:p>
+    <w:p>
+      <w:pPr>
+        <w:pStyle w:val="CommentText"/>
+      </w:pPr>
+      <w:r>
+        <w:tab/>
+        <w:t>Ability to generate and view previous reports</w:t>
+      </w:r>
+    </w:p>
+    <w:p>
+      <w:pPr>
+        <w:pStyle w:val="CommentText"/>
+      </w:pPr>
+    </w:p>
+    <w:p>
+      <w:pPr>
+        <w:pStyle w:val="CommentText"/>
+      </w:pPr>
+    </w:p>
+  </w:comment>
+  <w:comment w:id="4" w:author="yKnows" w:date="2018-12-11T13:38:00Z" w:initials="y">
+    <w:p>
+      <w:pPr>
+        <w:pStyle w:val="CommentText"/>
+      </w:pPr>
+      <w:r>
+        <w:rPr>
+          <w:rStyle w:val="CommentReference"/>
+        </w:rPr>
+        <w:annotationRef/>
+      </w:r>
+      <w:r>
+        <w:t xml:space="preserve">Assumption about the system, what are the expected benefits, </w:t>
+      </w:r>
+    </w:p>
+  </w:comment>
+  <w:comment w:id="5" w:author="yKnows" w:date="2018-12-11T13:39:00Z" w:initials="y">
+    <w:p>
+      <w:pPr>
+        <w:pStyle w:val="CommentText"/>
+      </w:pPr>
+      <w:r>
+        <w:rPr>
+          <w:rStyle w:val="CommentReference"/>
+        </w:rPr>
+        <w:annotationRef/>
+      </w:r>
+      <w:proofErr w:type="spellStart"/>
+      <w:r>
+        <w:t>Nasaan</w:t>
+      </w:r>
+      <w:proofErr w:type="spellEnd"/>
+      <w:r>
+        <w:t xml:space="preserve"> </w:t>
+      </w:r>
+      <w:proofErr w:type="spellStart"/>
+      <w:r>
+        <w:t>yun</w:t>
+      </w:r>
+      <w:proofErr w:type="spellEnd"/>
+      <w:r>
+        <w:t xml:space="preserve"> coordination ng system </w:t>
+      </w:r>
+      <w:proofErr w:type="spellStart"/>
+      <w:r>
+        <w:t>nyo</w:t>
+      </w:r>
+      <w:proofErr w:type="spellEnd"/>
+      <w:r>
+        <w:t xml:space="preserve"> </w:t>
+      </w:r>
+      <w:proofErr w:type="spellStart"/>
+      <w:r>
+        <w:t>sa</w:t>
+      </w:r>
+      <w:proofErr w:type="spellEnd"/>
+      <w:r>
+        <w:t xml:space="preserve"> </w:t>
+      </w:r>
+      <w:proofErr w:type="spellStart"/>
+      <w:r>
+        <w:t>ibang</w:t>
+      </w:r>
+      <w:proofErr w:type="spellEnd"/>
+      <w:r>
+        <w:t xml:space="preserve"> subsystem?</w:t>
+      </w:r>
+    </w:p>
+    <w:p>
+      <w:pPr>
+        <w:pStyle w:val="CommentText"/>
+      </w:pPr>
+      <w:proofErr w:type="spellStart"/>
+      <w:r>
+        <w:t>Anong</w:t>
+      </w:r>
+      <w:proofErr w:type="spellEnd"/>
+      <w:r>
+        <w:t xml:space="preserve"> requirement </w:t>
+      </w:r>
+      <w:proofErr w:type="spellStart"/>
+      <w:r>
+        <w:t>yun</w:t>
+      </w:r>
+      <w:proofErr w:type="spellEnd"/>
+      <w:r>
+        <w:t>?</w:t>
+      </w:r>
+    </w:p>
+  </w:comment>
+  <w:comment w:id="6" w:author="yKnows" w:date="2018-12-11T13:41:00Z" w:initials="y">
+    <w:p>
+      <w:pPr>
+        <w:pStyle w:val="CommentText"/>
+      </w:pPr>
+      <w:r>
+        <w:rPr>
+          <w:rStyle w:val="CommentReference"/>
+        </w:rPr>
+        <w:annotationRef/>
+      </w:r>
+      <w:proofErr w:type="spellStart"/>
+      <w:r>
+        <w:t>Ako</w:t>
+      </w:r>
+      <w:proofErr w:type="spellEnd"/>
+      <w:r>
+        <w:t xml:space="preserve"> </w:t>
+      </w:r>
+      <w:proofErr w:type="spellStart"/>
+      <w:r>
+        <w:t>nakalagay</w:t>
+      </w:r>
+      <w:proofErr w:type="spellEnd"/>
+      <w:r>
+        <w:t xml:space="preserve"> </w:t>
+      </w:r>
+      <w:proofErr w:type="spellStart"/>
+      <w:r>
+        <w:t>dito</w:t>
+      </w:r>
+      <w:proofErr w:type="spellEnd"/>
+    </w:p>
+  </w:comment>
+  <w:comment w:id="7" w:author="yKnows" w:date="2018-12-11T13:41:00Z" w:initials="y">
+    <w:p>
+      <w:pPr>
+        <w:pStyle w:val="CommentText"/>
+      </w:pPr>
+      <w:r>
+        <w:rPr>
+          <w:rStyle w:val="CommentReference"/>
+        </w:rPr>
+        <w:annotationRef/>
+      </w:r>
+      <w:r>
+        <w:t>User interface, user interface, user interface, any requirements that can be seen on screen such as layouts, design, color combination, language, design, ads space, animation</w:t>
+      </w:r>
+    </w:p>
+  </w:comment>
+  <w:comment w:id="8" w:author="yKnows" w:date="2018-12-11T13:43:00Z" w:initials="y">
+    <w:p>
+      <w:pPr>
+        <w:pStyle w:val="CommentText"/>
+      </w:pPr>
+      <w:r>
+        <w:rPr>
+          <w:rStyle w:val="CommentReference"/>
+        </w:rPr>
+        <w:annotationRef/>
+      </w:r>
+      <w:proofErr w:type="spellStart"/>
+      <w:r>
+        <w:t>Saan</w:t>
+      </w:r>
+      <w:proofErr w:type="spellEnd"/>
+      <w:r>
+        <w:t xml:space="preserve"> job or task </w:t>
+      </w:r>
+      <w:proofErr w:type="spellStart"/>
+      <w:r>
+        <w:t>magagamit</w:t>
+      </w:r>
+      <w:proofErr w:type="spellEnd"/>
+      <w:r>
+        <w:t xml:space="preserve"> </w:t>
+      </w:r>
+      <w:proofErr w:type="spellStart"/>
+      <w:r>
+        <w:t>ang</w:t>
+      </w:r>
+      <w:proofErr w:type="spellEnd"/>
+      <w:r>
+        <w:t xml:space="preserve"> system </w:t>
+      </w:r>
+      <w:proofErr w:type="spellStart"/>
+      <w:r>
+        <w:t>nyo</w:t>
+      </w:r>
+      <w:proofErr w:type="spellEnd"/>
+      <w:r>
+        <w:t xml:space="preserve">???? Marketing </w:t>
+      </w:r>
+      <w:proofErr w:type="spellStart"/>
+      <w:r>
+        <w:t>diba</w:t>
+      </w:r>
+      <w:proofErr w:type="spellEnd"/>
+      <w:r>
+        <w:t>? Please do some research</w:t>
+      </w:r>
+    </w:p>
+  </w:comment>
+  <w:comment w:id="9" w:author="yKnows" w:date="2018-12-11T13:43:00Z" w:initials="y">
+    <w:p>
+      <w:pPr>
+        <w:pStyle w:val="CommentText"/>
+      </w:pPr>
+      <w:r>
+        <w:rPr>
+          <w:rStyle w:val="CommentReference"/>
+        </w:rPr>
+        <w:annotationRef/>
+      </w:r>
+      <w:r>
+        <w:t xml:space="preserve">Performance – speed, efficiency, </w:t>
+      </w:r>
+      <w:proofErr w:type="spellStart"/>
+      <w:r>
+        <w:t>etc</w:t>
+      </w:r>
+      <w:proofErr w:type="spellEnd"/>
+    </w:p>
+  </w:comment>
+  <w:comment w:id="10" w:author="yKnows" w:date="2018-12-11T13:44:00Z" w:initials="y">
+    <w:p>
+      <w:pPr>
+        <w:pStyle w:val="CommentText"/>
+      </w:pPr>
+      <w:r>
+        <w:rPr>
+          <w:rStyle w:val="CommentReference"/>
+        </w:rPr>
+        <w:annotationRef/>
+      </w:r>
+      <w:proofErr w:type="spellStart"/>
+      <w:r>
+        <w:t>Pwede</w:t>
+      </w:r>
+      <w:proofErr w:type="spellEnd"/>
+      <w:r>
+        <w:t xml:space="preserve"> </w:t>
+      </w:r>
+      <w:proofErr w:type="spellStart"/>
+      <w:r>
+        <w:t>ba</w:t>
+      </w:r>
+      <w:proofErr w:type="spellEnd"/>
+      <w:r>
+        <w:t xml:space="preserve"> multi user </w:t>
+      </w:r>
+      <w:proofErr w:type="spellStart"/>
+      <w:r>
+        <w:t>sa</w:t>
+      </w:r>
+      <w:proofErr w:type="spellEnd"/>
+      <w:r>
+        <w:t xml:space="preserve"> app </w:t>
+      </w:r>
+      <w:proofErr w:type="spellStart"/>
+      <w:r>
+        <w:t>nyo</w:t>
+      </w:r>
+      <w:proofErr w:type="spellEnd"/>
+      <w:r>
+        <w:t xml:space="preserve">? Multiple log in in single account to many devices </w:t>
+      </w:r>
+      <w:proofErr w:type="spellStart"/>
+      <w:r>
+        <w:t>pwede</w:t>
+      </w:r>
+      <w:proofErr w:type="spellEnd"/>
+      <w:r>
+        <w:t>?</w:t>
+      </w:r>
+    </w:p>
+  </w:comment>
+  <w:comment w:id="11" w:author="yKnows" w:date="2018-12-11T13:45:00Z" w:initials="y">
+    <w:p>
+      <w:pPr>
+        <w:pStyle w:val="CommentText"/>
+      </w:pPr>
+      <w:r>
+        <w:rPr>
+          <w:rStyle w:val="CommentReference"/>
+        </w:rPr>
+        <w:annotationRef/>
+      </w:r>
+      <w:r>
+        <w:t xml:space="preserve">Globally available baa ng system </w:t>
+      </w:r>
+      <w:proofErr w:type="spellStart"/>
+      <w:r>
+        <w:t>nyo</w:t>
+      </w:r>
+      <w:proofErr w:type="spellEnd"/>
+      <w:r>
+        <w:t xml:space="preserve"> </w:t>
+      </w:r>
+      <w:proofErr w:type="spellStart"/>
+      <w:r>
+        <w:t>sa</w:t>
+      </w:r>
+      <w:proofErr w:type="spellEnd"/>
+      <w:r>
+        <w:t xml:space="preserve"> </w:t>
+      </w:r>
+      <w:proofErr w:type="spellStart"/>
+      <w:r>
+        <w:t>lahat</w:t>
+      </w:r>
+      <w:proofErr w:type="spellEnd"/>
+      <w:r>
+        <w:t xml:space="preserve">?? May user level access </w:t>
+      </w:r>
+      <w:proofErr w:type="spellStart"/>
+      <w:r>
+        <w:t>ba</w:t>
+      </w:r>
+      <w:proofErr w:type="spellEnd"/>
+      <w:r>
+        <w:t>?</w:t>
+      </w:r>
+    </w:p>
+  </w:comment>
+  <w:comment w:id="12" w:author="yKnows" w:date="2018-12-11T13:46:00Z" w:initials="y">
+    <w:p>
+      <w:pPr>
+        <w:pStyle w:val="CommentText"/>
+      </w:pPr>
+      <w:r>
+        <w:rPr>
+          <w:rStyle w:val="CommentReference"/>
+        </w:rPr>
+        <w:annotationRef/>
+      </w:r>
+      <w:r>
+        <w:t xml:space="preserve">Wag </w:t>
+      </w:r>
+      <w:proofErr w:type="spellStart"/>
+      <w:r>
+        <w:t>idiscuss</w:t>
+      </w:r>
+      <w:proofErr w:type="spellEnd"/>
+      <w:r>
+        <w:t xml:space="preserve"> kung </w:t>
+      </w:r>
+      <w:proofErr w:type="spellStart"/>
+      <w:r>
+        <w:t>anong</w:t>
+      </w:r>
+      <w:proofErr w:type="spellEnd"/>
+      <w:r>
+        <w:t xml:space="preserve"> meaning, the contents must be pertaining to plans or mechanism to perform monitoring to your system, system update, code scanning/review??</w:t>
+      </w:r>
+    </w:p>
+  </w:comment>
+  <w:comment w:id="13" w:author="yKnows" w:date="2018-12-11T13:47:00Z" w:initials="y">
+    <w:p>
+      <w:pPr>
+        <w:pStyle w:val="CommentText"/>
+      </w:pPr>
+      <w:r>
+        <w:rPr>
+          <w:rStyle w:val="CommentReference"/>
+        </w:rPr>
+        <w:annotationRef/>
+      </w:r>
+      <w:r>
+        <w:t xml:space="preserve">Maintenance??, revisions, fixes?? </w:t>
+      </w:r>
+      <w:proofErr w:type="spellStart"/>
+      <w:r>
+        <w:t>Ano</w:t>
+      </w:r>
+      <w:proofErr w:type="spellEnd"/>
+      <w:r>
+        <w:t xml:space="preserve"> </w:t>
+      </w:r>
+      <w:proofErr w:type="spellStart"/>
+      <w:r>
+        <w:t>ba</w:t>
+      </w:r>
+      <w:proofErr w:type="spellEnd"/>
+      <w:r>
+        <w:t>??</w:t>
+      </w:r>
+    </w:p>
+  </w:comment>
+  <w:comment w:id="14" w:author="yKnows" w:date="2018-12-11T13:48:00Z" w:initials="y">
+    <w:p>
+      <w:pPr>
+        <w:pStyle w:val="CommentText"/>
+      </w:pPr>
+      <w:r>
+        <w:rPr>
+          <w:rStyle w:val="CommentReference"/>
+        </w:rPr>
+        <w:annotationRef/>
+      </w:r>
+      <w:proofErr w:type="spellStart"/>
+      <w:r>
+        <w:t>Saan</w:t>
+      </w:r>
+      <w:proofErr w:type="spellEnd"/>
+      <w:r>
+        <w:t xml:space="preserve"> to galling?? Technical </w:t>
+      </w:r>
+      <w:proofErr w:type="spellStart"/>
+      <w:r>
+        <w:t>tayo</w:t>
+      </w:r>
+      <w:proofErr w:type="spellEnd"/>
+      <w:r>
+        <w:t xml:space="preserve"> please</w:t>
+      </w:r>
+    </w:p>
+  </w:comment>
+  <w:comment w:id="15" w:author="yKnows" w:date="2018-12-11T13:48:00Z" w:initials="y">
+    <w:p>
+      <w:pPr>
+        <w:pStyle w:val="CommentText"/>
+      </w:pPr>
+      <w:r>
+        <w:rPr>
+          <w:rStyle w:val="CommentReference"/>
+        </w:rPr>
+        <w:annotationRef/>
+      </w:r>
+      <w:proofErr w:type="spellStart"/>
+      <w:r>
+        <w:t>Ano</w:t>
+      </w:r>
+      <w:proofErr w:type="spellEnd"/>
+      <w:r>
+        <w:t xml:space="preserve"> ng network and hardware interfaces </w:t>
+      </w:r>
+      <w:proofErr w:type="spellStart"/>
+      <w:r>
+        <w:t>yun</w:t>
+      </w:r>
+      <w:proofErr w:type="spellEnd"/>
+      <w:r>
+        <w:t>?</w:t>
+      </w:r>
+    </w:p>
+  </w:comment>
+  <w:comment w:id="16" w:author="yKnows" w:date="2018-12-11T13:49:00Z" w:initials="y">
+    <w:p>
+      <w:pPr>
+        <w:pStyle w:val="CommentText"/>
+      </w:pPr>
+      <w:r>
+        <w:rPr>
+          <w:rStyle w:val="CommentReference"/>
+        </w:rPr>
+        <w:annotationRef/>
+      </w:r>
+      <w:r>
+        <w:t xml:space="preserve">Justify please, </w:t>
+      </w:r>
+      <w:proofErr w:type="spellStart"/>
+      <w:r>
+        <w:t>saan</w:t>
+      </w:r>
+      <w:proofErr w:type="spellEnd"/>
+      <w:r>
+        <w:t xml:space="preserve"> </w:t>
+      </w:r>
+      <w:proofErr w:type="spellStart"/>
+      <w:r>
+        <w:t>naka</w:t>
+      </w:r>
+      <w:proofErr w:type="spellEnd"/>
+      <w:r>
+        <w:t xml:space="preserve"> interface and system </w:t>
+      </w:r>
+      <w:proofErr w:type="spellStart"/>
+      <w:r>
+        <w:t>nyo</w:t>
+      </w:r>
+      <w:proofErr w:type="spellEnd"/>
+      <w:r>
+        <w:t xml:space="preserve">? </w:t>
+      </w:r>
+      <w:proofErr w:type="spellStart"/>
+      <w:r>
+        <w:t>Saan</w:t>
+      </w:r>
+      <w:proofErr w:type="spellEnd"/>
+      <w:r>
+        <w:t xml:space="preserve"> </w:t>
+      </w:r>
+      <w:proofErr w:type="spellStart"/>
+      <w:r>
+        <w:t>kumukonekta</w:t>
+      </w:r>
+      <w:proofErr w:type="spellEnd"/>
+      <w:r>
+        <w:t xml:space="preserve"> or </w:t>
+      </w:r>
+      <w:proofErr w:type="spellStart"/>
+      <w:r>
+        <w:t>nakuha</w:t>
+      </w:r>
+      <w:proofErr w:type="spellEnd"/>
+      <w:r>
+        <w:t xml:space="preserve"> ng data </w:t>
+      </w:r>
+      <w:proofErr w:type="spellStart"/>
+      <w:r>
+        <w:t>na</w:t>
+      </w:r>
+      <w:proofErr w:type="spellEnd"/>
+      <w:r>
+        <w:t xml:space="preserve"> </w:t>
+      </w:r>
+      <w:proofErr w:type="spellStart"/>
+      <w:r>
+        <w:t>hindi</w:t>
+      </w:r>
+      <w:proofErr w:type="spellEnd"/>
+      <w:r>
+        <w:t xml:space="preserve"> </w:t>
+      </w:r>
+      <w:proofErr w:type="spellStart"/>
+      <w:r>
+        <w:t>inherint</w:t>
+      </w:r>
+      <w:proofErr w:type="spellEnd"/>
+      <w:r>
+        <w:t xml:space="preserve"> or </w:t>
+      </w:r>
+      <w:proofErr w:type="spellStart"/>
+      <w:r>
+        <w:t>naka</w:t>
+      </w:r>
+      <w:proofErr w:type="spellEnd"/>
+      <w:r>
+        <w:t xml:space="preserve"> house </w:t>
+      </w:r>
+      <w:proofErr w:type="spellStart"/>
+      <w:r>
+        <w:t>sa</w:t>
+      </w:r>
+      <w:proofErr w:type="spellEnd"/>
+      <w:r>
+        <w:t xml:space="preserve"> </w:t>
+      </w:r>
+      <w:proofErr w:type="spellStart"/>
+      <w:r>
+        <w:t>inyong</w:t>
+      </w:r>
+      <w:proofErr w:type="spellEnd"/>
+      <w:r>
+        <w:t xml:space="preserve"> system</w:t>
+      </w:r>
+    </w:p>
+  </w:comment>
+  <w:comment w:id="17" w:author="yKnows" w:date="2018-12-11T13:50:00Z" w:initials="y">
+    <w:p>
+      <w:pPr>
+        <w:pStyle w:val="CommentText"/>
+      </w:pPr>
+      <w:r>
+        <w:rPr>
+          <w:rStyle w:val="CommentReference"/>
+        </w:rPr>
+        <w:annotationRef/>
+      </w:r>
+      <w:r>
+        <w:t>Paki fill up</w:t>
+      </w:r>
+    </w:p>
+  </w:comment>
+  <w:comment w:id="18" w:author="yKnows" w:date="2018-12-11T13:50:00Z" w:initials="y">
+    <w:p>
+      <w:pPr>
+        <w:pStyle w:val="CommentText"/>
+      </w:pPr>
+      <w:r>
+        <w:rPr>
+          <w:rStyle w:val="CommentReference"/>
+        </w:rPr>
+        <w:annotationRef/>
+      </w:r>
+      <w:r>
+        <w:t>Contents please</w:t>
+      </w:r>
+    </w:p>
+  </w:comment>
+  <w:comment w:id="19" w:author="yKnows" w:date="2018-12-11T13:51:00Z" w:initials="y">
+    <w:p>
+      <w:pPr>
+        <w:pStyle w:val="CommentText"/>
+      </w:pPr>
+      <w:r>
+        <w:rPr>
+          <w:rStyle w:val="CommentReference"/>
+        </w:rPr>
+        <w:annotationRef/>
+      </w:r>
+      <w:r>
+        <w:t xml:space="preserve">May </w:t>
+      </w:r>
+      <w:proofErr w:type="spellStart"/>
+      <w:r>
+        <w:t>back up</w:t>
+      </w:r>
+      <w:proofErr w:type="spellEnd"/>
+      <w:r>
+        <w:t xml:space="preserve"> and restore </w:t>
+      </w:r>
+      <w:proofErr w:type="spellStart"/>
+      <w:r>
+        <w:t>ba</w:t>
+      </w:r>
+      <w:proofErr w:type="spellEnd"/>
+      <w:r>
+        <w:t xml:space="preserve"> kayo? Any other mechanisms to manage your data</w:t>
+      </w:r>
+    </w:p>
+  </w:comment>
+  <w:comment w:id="20" w:author="yKnows" w:date="2018-12-11T13:51:00Z" w:initials="y">
+    <w:p>
+      <w:pPr>
+        <w:pStyle w:val="CommentText"/>
+      </w:pPr>
+      <w:r>
+        <w:rPr>
+          <w:rStyle w:val="CommentReference"/>
+        </w:rPr>
+        <w:annotationRef/>
+      </w:r>
+      <w:r>
+        <w:t>Contents??</w:t>
+      </w:r>
+    </w:p>
+  </w:comment>
+  <w:comment w:id="21" w:author="yKnows" w:date="2018-12-11T13:52:00Z" w:initials="y">
+    <w:p>
+      <w:pPr>
+        <w:pStyle w:val="CommentText"/>
+      </w:pPr>
+      <w:r>
+        <w:rPr>
+          <w:rStyle w:val="CommentReference"/>
+        </w:rPr>
+        <w:annotationRef/>
+      </w:r>
+      <w:r>
+        <w:t>Contents though??</w:t>
+      </w:r>
+    </w:p>
+  </w:comment>
+</w:comments>
+</file>
+
+<file path=word/commentsExtended.xml><?xml version="1.0" encoding="utf-8"?>
+<w15:commentsEx xmlns:wpc="http://schemas.microsoft.com/office/word/2010/wordprocessingCanvas" xmlns:cx="http://schemas.microsoft.com/office/drawing/2014/chartex" xmlns:mc="http://schemas.openxmlformats.org/markup-compatibility/2006" xmlns:o="urn:schemas-microsoft-com:office:office" xmlns:r="http://schemas.openxmlformats.org/officeDocument/2006/relationships" xmlns:m="http://schemas.openxmlformats.org/officeDocument/2006/math" xmlns:v="urn:schemas-microsoft-com:vml" xmlns:wp14="http://schemas.microsoft.com/office/word/2010/wordprocessingDrawing" xmlns:wp="http://schemas.openxmlformats.org/drawingml/2006/wordprocessingDrawing" xmlns:w10="urn:schemas-microsoft-com:office:word" xmlns:w="http://schemas.openxmlformats.org/wordprocessingml/2006/main" xmlns:w14="http://schemas.microsoft.com/office/word/2010/wordml" xmlns:w15="http://schemas.microsoft.com/office/word/2012/wordml" xmlns:w16se="http://schemas.microsoft.com/office/word/2015/wordml/symex" xmlns:wpg="http://schemas.microsoft.com/office/word/2010/wordprocessingGroup" xmlns:wpi="http://schemas.microsoft.com/office/word/2010/wordprocessingInk" xmlns:wne="http://schemas.microsoft.com/office/word/2006/wordml" xmlns:wps="http://schemas.microsoft.com/office/word/2010/wordprocessingShape" mc:Ignorable="w14 w15 w16se wp14">
+  <w15:commentEx w15:paraId="7D4AD353" w15:done="0"/>
+  <w15:commentEx w15:paraId="3A9A061F" w15:done="0"/>
+  <w15:commentEx w15:paraId="41E9AD8D" w15:done="0"/>
+  <w15:commentEx w15:paraId="71E1DF83" w15:done="0"/>
+  <w15:commentEx w15:paraId="0A463F20" w15:done="0"/>
+  <w15:commentEx w15:paraId="08268D22" w15:done="0"/>
+  <w15:commentEx w15:paraId="6284A732" w15:done="0"/>
+  <w15:commentEx w15:paraId="3AD0B024" w15:done="0"/>
+  <w15:commentEx w15:paraId="023C1AE5" w15:done="0"/>
+  <w15:commentEx w15:paraId="2A4465C5" w15:done="0"/>
+  <w15:commentEx w15:paraId="678CDF71" w15:done="0"/>
+  <w15:commentEx w15:paraId="111F1776" w15:done="0"/>
+  <w15:commentEx w15:paraId="0EEAEC82" w15:done="0"/>
+  <w15:commentEx w15:paraId="1770556A" w15:done="0"/>
+  <w15:commentEx w15:paraId="116F5E8F" w15:done="0"/>
+  <w15:commentEx w15:paraId="66EB73F2" w15:done="0"/>
+  <w15:commentEx w15:paraId="18FFB2CB" w15:done="0"/>
+  <w15:commentEx w15:paraId="698FE954" w15:done="0"/>
+  <w15:commentEx w15:paraId="09BFBDEB" w15:done="0"/>
+  <w15:commentEx w15:paraId="1A118C52" w15:done="0"/>
+  <w15:commentEx w15:paraId="7A1B0E4E" w15:done="0"/>
+  <w15:commentEx w15:paraId="5CB4DF4B" w15:done="0"/>
+</w15:commentsEx>
+</file>
+
 <file path=word/numbering.xml><?xml version="1.0" encoding="utf-8"?>
-<w:numbering xmlns:wpc="http://schemas.microsoft.com/office/word/2010/wordprocessingCanvas" xmlns:mc="http://schemas.openxmlformats.org/markup-compatibility/2006" xmlns:o="urn:schemas-microsoft-com:office:office" xmlns:r="http://schemas.openxmlformats.org/officeDocument/2006/relationships" xmlns:m="http://schemas.openxmlformats.org/officeDocument/2006/math" xmlns:v="urn:schemas-microsoft-com:vml" xmlns:wp14="http://schemas.microsoft.com/office/word/2010/wordprocessingDrawing" xmlns:wp="http://schemas.openxmlformats.org/drawingml/2006/wordprocessingDrawing" xmlns:w10="urn:schemas-microsoft-com:office:word" xmlns:w="http://schemas.openxmlformats.org/wordprocessingml/2006/main" xmlns:w14="http://schemas.microsoft.com/office/word/2010/wordml" xmlns:w15="http://schemas.microsoft.com/office/word/2012/wordml" xmlns:wpg="http://schemas.microsoft.com/office/word/2010/wordprocessingGroup" xmlns:wpi="http://schemas.microsoft.com/office/word/2010/wordprocessingInk" xmlns:wne="http://schemas.microsoft.com/office/word/2006/wordml" xmlns:wps="http://schemas.microsoft.com/office/word/2010/wordprocessingShape" mc:Ignorable="w14 w15 wp14">
+<w:numbering xmlns:wpc="http://schemas.microsoft.com/office/word/2010/wordprocessingCanvas" xmlns:cx="http://schemas.microsoft.com/office/drawing/2014/chartex" xmlns:mc="http://schemas.openxmlformats.org/markup-compatibility/2006" xmlns:o="urn:schemas-microsoft-com:office:office" xmlns:r="http://schemas.openxmlformats.org/officeDocument/2006/relationships" xmlns:m="http://schemas.openxmlformats.org/officeDocument/2006/math" xmlns:v="urn:schemas-microsoft-com:vml" xmlns:wp14="http://schemas.microsoft.com/office/word/2010/wordprocessingDrawing" xmlns:wp="http://schemas.openxmlformats.org/drawingml/2006/wordprocessingDrawing" xmlns:w10="urn:schemas-microsoft-com:office:word" xmlns:w="http://schemas.openxmlformats.org/wordprocessingml/2006/main" xmlns:w14="http://schemas.microsoft.com/office/word/2010/wordml" xmlns:w15="http://schemas.microsoft.com/office/word/2012/wordml" xmlns:w16se="http://schemas.microsoft.com/office/word/2015/wordml/symex" xmlns:wpg="http://schemas.microsoft.com/office/word/2010/wordprocessingGroup" xmlns:wpi="http://schemas.microsoft.com/office/word/2010/wordprocessingInk" xmlns:wne="http://schemas.microsoft.com/office/word/2006/wordml" xmlns:wps="http://schemas.microsoft.com/office/word/2010/wordprocessingShape" mc:Ignorable="w14 w15 w16se wp14">
   <w:abstractNum w:abstractNumId="0" w15:restartNumberingAfterBreak="0">
     <w:nsid w:val="017176C2"/>
     <w:multiLevelType w:val="multilevel"/>
@@ -19909,6 +20648,57 @@
     </w:lvl>
   </w:abstractNum>
   <w:abstractNum w:abstractNumId="28" w15:restartNumberingAfterBreak="0">
+    <w:nsid w:val="425D3E64"/>
+    <w:multiLevelType w:val="multilevel"/>
+    <w:tmpl w:val="DED65C8C"/>
+    <w:lvl w:ilvl="0">
+      <w:start w:val="1"/>
+      <w:numFmt w:val="bullet"/>
+      <w:lvlText w:val="•"/>
+      <w:lvlJc w:val="left"/>
+    </w:lvl>
+    <w:lvl w:ilvl="1">
+      <w:numFmt w:val="decimal"/>
+      <w:lvlText w:val=""/>
+      <w:lvlJc w:val="left"/>
+    </w:lvl>
+    <w:lvl w:ilvl="2">
+      <w:numFmt w:val="decimal"/>
+      <w:lvlText w:val=""/>
+      <w:lvlJc w:val="left"/>
+    </w:lvl>
+    <w:lvl w:ilvl="3">
+      <w:numFmt w:val="decimal"/>
+      <w:lvlText w:val=""/>
+      <w:lvlJc w:val="left"/>
+    </w:lvl>
+    <w:lvl w:ilvl="4">
+      <w:numFmt w:val="decimal"/>
+      <w:lvlText w:val=""/>
+      <w:lvlJc w:val="left"/>
+    </w:lvl>
+    <w:lvl w:ilvl="5">
+      <w:numFmt w:val="decimal"/>
+      <w:lvlText w:val=""/>
+      <w:lvlJc w:val="left"/>
+    </w:lvl>
+    <w:lvl w:ilvl="6">
+      <w:numFmt w:val="decimal"/>
+      <w:lvlText w:val=""/>
+      <w:lvlJc w:val="left"/>
+    </w:lvl>
+    <w:lvl w:ilvl="7">
+      <w:numFmt w:val="decimal"/>
+      <w:lvlText w:val=""/>
+      <w:lvlJc w:val="left"/>
+    </w:lvl>
+    <w:lvl w:ilvl="8">
+      <w:numFmt w:val="decimal"/>
+      <w:lvlText w:val=""/>
+      <w:lvlJc w:val="left"/>
+    </w:lvl>
+  </w:abstractNum>
+  <w:abstractNum w:abstractNumId="29" w15:restartNumberingAfterBreak="0">
     <w:nsid w:val="45DE1AFF"/>
     <w:multiLevelType w:val="multilevel"/>
     <w:tmpl w:val="DED65C8C"/>
@@ -19959,7 +20749,7 @@
       <w:lvlJc w:val="left"/>
     </w:lvl>
   </w:abstractNum>
-  <w:abstractNum w:abstractNumId="29" w15:restartNumberingAfterBreak="0">
+  <w:abstractNum w:abstractNumId="30" w15:restartNumberingAfterBreak="0">
     <w:nsid w:val="478C1245"/>
     <w:multiLevelType w:val="multilevel"/>
     <w:tmpl w:val="19240252"/>
@@ -20010,7 +20800,7 @@
       <w:lvlJc w:val="left"/>
     </w:lvl>
   </w:abstractNum>
-  <w:abstractNum w:abstractNumId="30" w15:restartNumberingAfterBreak="0">
+  <w:abstractNum w:abstractNumId="31" w15:restartNumberingAfterBreak="0">
     <w:nsid w:val="48594233"/>
     <w:multiLevelType w:val="multilevel"/>
     <w:tmpl w:val="A9661B34"/>
@@ -20061,7 +20851,7 @@
       <w:lvlJc w:val="left"/>
     </w:lvl>
   </w:abstractNum>
-  <w:abstractNum w:abstractNumId="31" w15:restartNumberingAfterBreak="0">
+  <w:abstractNum w:abstractNumId="32" w15:restartNumberingAfterBreak="0">
     <w:nsid w:val="4DF7460E"/>
     <w:multiLevelType w:val="multilevel"/>
     <w:tmpl w:val="B31CD724"/>
@@ -20112,7 +20902,7 @@
       <w:lvlJc w:val="left"/>
     </w:lvl>
   </w:abstractNum>
-  <w:abstractNum w:abstractNumId="32" w15:restartNumberingAfterBreak="0">
+  <w:abstractNum w:abstractNumId="33" w15:restartNumberingAfterBreak="0">
     <w:nsid w:val="543703AB"/>
     <w:multiLevelType w:val="multilevel"/>
     <w:tmpl w:val="CEBA39FE"/>
@@ -20163,7 +20953,7 @@
       <w:lvlJc w:val="left"/>
     </w:lvl>
   </w:abstractNum>
-  <w:abstractNum w:abstractNumId="33" w15:restartNumberingAfterBreak="0">
+  <w:abstractNum w:abstractNumId="34" w15:restartNumberingAfterBreak="0">
     <w:nsid w:val="562A5284"/>
     <w:multiLevelType w:val="multilevel"/>
     <w:tmpl w:val="CA3282DA"/>
@@ -20214,7 +21004,7 @@
       <w:lvlJc w:val="left"/>
     </w:lvl>
   </w:abstractNum>
-  <w:abstractNum w:abstractNumId="34" w15:restartNumberingAfterBreak="0">
+  <w:abstractNum w:abstractNumId="35" w15:restartNumberingAfterBreak="0">
     <w:nsid w:val="5B7E36B1"/>
     <w:multiLevelType w:val="multilevel"/>
     <w:tmpl w:val="B9D0E058"/>
@@ -20265,7 +21055,7 @@
       <w:lvlJc w:val="left"/>
     </w:lvl>
   </w:abstractNum>
-  <w:abstractNum w:abstractNumId="35" w15:restartNumberingAfterBreak="0">
+  <w:abstractNum w:abstractNumId="36" w15:restartNumberingAfterBreak="0">
     <w:nsid w:val="5C612E49"/>
     <w:multiLevelType w:val="multilevel"/>
     <w:tmpl w:val="DE74A8EC"/>
@@ -20316,7 +21106,7 @@
       <w:lvlJc w:val="left"/>
     </w:lvl>
   </w:abstractNum>
-  <w:abstractNum w:abstractNumId="36" w15:restartNumberingAfterBreak="0">
+  <w:abstractNum w:abstractNumId="37" w15:restartNumberingAfterBreak="0">
     <w:nsid w:val="63742E10"/>
     <w:multiLevelType w:val="multilevel"/>
     <w:tmpl w:val="90404AA8"/>
@@ -20367,7 +21157,7 @@
       <w:lvlJc w:val="left"/>
     </w:lvl>
   </w:abstractNum>
-  <w:abstractNum w:abstractNumId="37" w15:restartNumberingAfterBreak="0">
+  <w:abstractNum w:abstractNumId="38" w15:restartNumberingAfterBreak="0">
     <w:nsid w:val="64D46F3A"/>
     <w:multiLevelType w:val="multilevel"/>
     <w:tmpl w:val="C07E3684"/>
@@ -20418,7 +21208,7 @@
       <w:lvlJc w:val="left"/>
     </w:lvl>
   </w:abstractNum>
-  <w:abstractNum w:abstractNumId="38" w15:restartNumberingAfterBreak="0">
+  <w:abstractNum w:abstractNumId="39" w15:restartNumberingAfterBreak="0">
     <w:nsid w:val="65AF25E0"/>
     <w:multiLevelType w:val="multilevel"/>
     <w:tmpl w:val="9AB8F58A"/>
@@ -20469,7 +21259,7 @@
       <w:lvlJc w:val="left"/>
     </w:lvl>
   </w:abstractNum>
-  <w:abstractNum w:abstractNumId="39" w15:restartNumberingAfterBreak="0">
+  <w:abstractNum w:abstractNumId="40" w15:restartNumberingAfterBreak="0">
     <w:nsid w:val="6FC4718F"/>
     <w:multiLevelType w:val="multilevel"/>
     <w:tmpl w:val="A0B48FBA"/>
@@ -20520,7 +21310,7 @@
       <w:lvlJc w:val="left"/>
     </w:lvl>
   </w:abstractNum>
-  <w:abstractNum w:abstractNumId="40" w15:restartNumberingAfterBreak="0">
+  <w:abstractNum w:abstractNumId="41" w15:restartNumberingAfterBreak="0">
     <w:nsid w:val="76DF2034"/>
     <w:multiLevelType w:val="multilevel"/>
     <w:tmpl w:val="5A84E37A"/>
@@ -20571,7 +21361,7 @@
       <w:lvlJc w:val="left"/>
     </w:lvl>
   </w:abstractNum>
-  <w:abstractNum w:abstractNumId="41" w15:restartNumberingAfterBreak="0">
+  <w:abstractNum w:abstractNumId="42" w15:restartNumberingAfterBreak="0">
     <w:nsid w:val="7AE61E3E"/>
     <w:multiLevelType w:val="multilevel"/>
     <w:tmpl w:val="CB0C354E"/>
@@ -20622,7 +21412,7 @@
       <w:lvlJc w:val="left"/>
     </w:lvl>
   </w:abstractNum>
-  <w:abstractNum w:abstractNumId="42" w15:restartNumberingAfterBreak="0">
+  <w:abstractNum w:abstractNumId="43" w15:restartNumberingAfterBreak="0">
     <w:nsid w:val="7C147022"/>
     <w:multiLevelType w:val="multilevel"/>
     <w:tmpl w:val="4580A5E4"/>
@@ -20673,7 +21463,7 @@
       <w:lvlJc w:val="left"/>
     </w:lvl>
   </w:abstractNum>
-  <w:abstractNum w:abstractNumId="43" w15:restartNumberingAfterBreak="0">
+  <w:abstractNum w:abstractNumId="44" w15:restartNumberingAfterBreak="0">
     <w:nsid w:val="7E402709"/>
     <w:multiLevelType w:val="multilevel"/>
     <w:tmpl w:val="82928322"/>
@@ -20725,7 +21515,7 @@
     </w:lvl>
   </w:abstractNum>
   <w:num w:numId="1">
-    <w:abstractNumId w:val="39"/>
+    <w:abstractNumId w:val="40"/>
   </w:num>
   <w:num w:numId="2">
     <w:abstractNumId w:val="2"/>
@@ -20737,19 +21527,19 @@
     <w:abstractNumId w:val="24"/>
   </w:num>
   <w:num w:numId="5">
-    <w:abstractNumId w:val="38"/>
+    <w:abstractNumId w:val="39"/>
   </w:num>
   <w:num w:numId="6">
-    <w:abstractNumId w:val="28"/>
+    <w:abstractNumId w:val="29"/>
   </w:num>
   <w:num w:numId="7">
-    <w:abstractNumId w:val="36"/>
+    <w:abstractNumId w:val="37"/>
   </w:num>
   <w:num w:numId="8">
     <w:abstractNumId w:val="20"/>
   </w:num>
   <w:num w:numId="9">
-    <w:abstractNumId w:val="43"/>
+    <w:abstractNumId w:val="44"/>
   </w:num>
   <w:num w:numId="10">
     <w:abstractNumId w:val="26"/>
@@ -20761,7 +21551,7 @@
     <w:abstractNumId w:val="1"/>
   </w:num>
   <w:num w:numId="13">
-    <w:abstractNumId w:val="30"/>
+    <w:abstractNumId w:val="31"/>
   </w:num>
   <w:num w:numId="14">
     <w:abstractNumId w:val="0"/>
@@ -20770,7 +21560,7 @@
     <w:abstractNumId w:val="23"/>
   </w:num>
   <w:num w:numId="16">
-    <w:abstractNumId w:val="33"/>
+    <w:abstractNumId w:val="34"/>
   </w:num>
   <w:num w:numId="17">
     <w:abstractNumId w:val="5"/>
@@ -20809,13 +21599,13 @@
     <w:abstractNumId w:val="18"/>
   </w:num>
   <w:num w:numId="29">
-    <w:abstractNumId w:val="40"/>
+    <w:abstractNumId w:val="41"/>
   </w:num>
   <w:num w:numId="30">
-    <w:abstractNumId w:val="37"/>
+    <w:abstractNumId w:val="38"/>
   </w:num>
   <w:num w:numId="31">
-    <w:abstractNumId w:val="42"/>
+    <w:abstractNumId w:val="43"/>
   </w:num>
   <w:num w:numId="32">
     <w:abstractNumId w:val="21"/>
@@ -20824,10 +21614,10 @@
     <w:abstractNumId w:val="3"/>
   </w:num>
   <w:num w:numId="34">
-    <w:abstractNumId w:val="31"/>
+    <w:abstractNumId w:val="32"/>
   </w:num>
   <w:num w:numId="35">
-    <w:abstractNumId w:val="35"/>
+    <w:abstractNumId w:val="36"/>
   </w:num>
   <w:num w:numId="36">
     <w:abstractNumId w:val="19"/>
@@ -20836,32 +21626,43 @@
     <w:abstractNumId w:val="25"/>
   </w:num>
   <w:num w:numId="38">
-    <w:abstractNumId w:val="29"/>
+    <w:abstractNumId w:val="30"/>
   </w:num>
   <w:num w:numId="39">
     <w:abstractNumId w:val="13"/>
   </w:num>
   <w:num w:numId="40">
-    <w:abstractNumId w:val="41"/>
+    <w:abstractNumId w:val="42"/>
   </w:num>
   <w:num w:numId="41">
     <w:abstractNumId w:val="11"/>
   </w:num>
   <w:num w:numId="42">
-    <w:abstractNumId w:val="34"/>
+    <w:abstractNumId w:val="35"/>
   </w:num>
   <w:num w:numId="43">
-    <w:abstractNumId w:val="32"/>
+    <w:abstractNumId w:val="33"/>
   </w:num>
   <w:num w:numId="44">
     <w:abstractNumId w:val="9"/>
+  </w:num>
+  <w:num w:numId="45">
+    <w:abstractNumId w:val="28"/>
   </w:num>
   <w:numIdMacAtCleanup w:val="44"/>
 </w:numbering>
 </file>
 
+<file path=word/people.xml><?xml version="1.0" encoding="utf-8"?>
+<w15:people xmlns:wpc="http://schemas.microsoft.com/office/word/2010/wordprocessingCanvas" xmlns:cx="http://schemas.microsoft.com/office/drawing/2014/chartex" xmlns:mc="http://schemas.openxmlformats.org/markup-compatibility/2006" xmlns:o="urn:schemas-microsoft-com:office:office" xmlns:r="http://schemas.openxmlformats.org/officeDocument/2006/relationships" xmlns:m="http://schemas.openxmlformats.org/officeDocument/2006/math" xmlns:v="urn:schemas-microsoft-com:vml" xmlns:wp14="http://schemas.microsoft.com/office/word/2010/wordprocessingDrawing" xmlns:wp="http://schemas.openxmlformats.org/drawingml/2006/wordprocessingDrawing" xmlns:w10="urn:schemas-microsoft-com:office:word" xmlns:w="http://schemas.openxmlformats.org/wordprocessingml/2006/main" xmlns:w14="http://schemas.microsoft.com/office/word/2010/wordml" xmlns:w15="http://schemas.microsoft.com/office/word/2012/wordml" xmlns:w16se="http://schemas.microsoft.com/office/word/2015/wordml/symex" xmlns:wpg="http://schemas.microsoft.com/office/word/2010/wordprocessingGroup" xmlns:wpi="http://schemas.microsoft.com/office/word/2010/wordprocessingInk" xmlns:wne="http://schemas.microsoft.com/office/word/2006/wordml" xmlns:wps="http://schemas.microsoft.com/office/word/2010/wordprocessingShape" mc:Ignorable="w14 w15 w16se wp14">
+  <w15:person w15:author="yKnows">
+    <w15:presenceInfo w15:providerId="None" w15:userId="yKnows"/>
+  </w15:person>
+</w15:people>
+</file>
+
 <file path=word/styles.xml><?xml version="1.0" encoding="utf-8"?>
-<w:styles xmlns:mc="http://schemas.openxmlformats.org/markup-compatibility/2006" xmlns:r="http://schemas.openxmlformats.org/officeDocument/2006/relationships" xmlns:w="http://schemas.openxmlformats.org/wordprocessingml/2006/main" xmlns:w14="http://schemas.microsoft.com/office/word/2010/wordml" xmlns:w15="http://schemas.microsoft.com/office/word/2012/wordml" mc:Ignorable="w14 w15">
+<w:styles xmlns:mc="http://schemas.openxmlformats.org/markup-compatibility/2006" xmlns:r="http://schemas.openxmlformats.org/officeDocument/2006/relationships" xmlns:w="http://schemas.openxmlformats.org/wordprocessingml/2006/main" xmlns:w14="http://schemas.microsoft.com/office/word/2010/wordml" xmlns:w15="http://schemas.microsoft.com/office/word/2012/wordml" xmlns:w16se="http://schemas.microsoft.com/office/word/2015/wordml/symex" mc:Ignorable="w14 w15 w16se">
   <w:docDefaults>
     <w:rPrDefault>
       <w:rPr>
@@ -21281,6 +22082,115 @@
     <w:semiHidden/>
     <w:unhideWhenUsed/>
   </w:style>
+  <w:style w:type="character" w:styleId="CommentReference">
+    <w:name w:val="annotation reference"/>
+    <w:basedOn w:val="DefaultParagraphFont"/>
+    <w:uiPriority w:val="99"/>
+    <w:semiHidden/>
+    <w:unhideWhenUsed/>
+    <w:rsid w:val="006861D9"/>
+    <w:rPr>
+      <w:sz w:val="16"/>
+      <w:szCs w:val="16"/>
+    </w:rPr>
+  </w:style>
+  <w:style w:type="paragraph" w:styleId="CommentText">
+    <w:name w:val="annotation text"/>
+    <w:basedOn w:val="Normal"/>
+    <w:link w:val="CommentTextChar"/>
+    <w:uiPriority w:val="99"/>
+    <w:semiHidden/>
+    <w:unhideWhenUsed/>
+    <w:rsid w:val="006861D9"/>
+    <w:pPr>
+      <w:spacing w:line="240" w:lineRule="auto"/>
+    </w:pPr>
+    <w:rPr>
+      <w:sz w:val="20"/>
+      <w:szCs w:val="20"/>
+    </w:rPr>
+  </w:style>
+  <w:style w:type="character" w:customStyle="1" w:styleId="CommentTextChar">
+    <w:name w:val="Comment Text Char"/>
+    <w:basedOn w:val="DefaultParagraphFont"/>
+    <w:link w:val="CommentText"/>
+    <w:uiPriority w:val="99"/>
+    <w:semiHidden/>
+    <w:rsid w:val="006861D9"/>
+    <w:rPr>
+      <w:sz w:val="20"/>
+      <w:szCs w:val="20"/>
+    </w:rPr>
+  </w:style>
+  <w:style w:type="paragraph" w:styleId="CommentSubject">
+    <w:name w:val="annotation subject"/>
+    <w:basedOn w:val="CommentText"/>
+    <w:next w:val="CommentText"/>
+    <w:link w:val="CommentSubjectChar"/>
+    <w:uiPriority w:val="99"/>
+    <w:semiHidden/>
+    <w:unhideWhenUsed/>
+    <w:rsid w:val="006861D9"/>
+    <w:rPr>
+      <w:b/>
+      <w:bCs/>
+    </w:rPr>
+  </w:style>
+  <w:style w:type="character" w:customStyle="1" w:styleId="CommentSubjectChar">
+    <w:name w:val="Comment Subject Char"/>
+    <w:basedOn w:val="CommentTextChar"/>
+    <w:link w:val="CommentSubject"/>
+    <w:uiPriority w:val="99"/>
+    <w:semiHidden/>
+    <w:rsid w:val="006861D9"/>
+    <w:rPr>
+      <w:b/>
+      <w:bCs/>
+      <w:sz w:val="20"/>
+      <w:szCs w:val="20"/>
+    </w:rPr>
+  </w:style>
+  <w:style w:type="paragraph" w:styleId="BalloonText">
+    <w:name w:val="Balloon Text"/>
+    <w:basedOn w:val="Normal"/>
+    <w:link w:val="BalloonTextChar"/>
+    <w:uiPriority w:val="99"/>
+    <w:semiHidden/>
+    <w:unhideWhenUsed/>
+    <w:rsid w:val="006861D9"/>
+    <w:pPr>
+      <w:spacing w:after="0" w:line="240" w:lineRule="auto"/>
+    </w:pPr>
+    <w:rPr>
+      <w:rFonts w:ascii="Segoe UI" w:hAnsi="Segoe UI" w:cs="Segoe UI"/>
+      <w:sz w:val="18"/>
+      <w:szCs w:val="18"/>
+    </w:rPr>
+  </w:style>
+  <w:style w:type="character" w:customStyle="1" w:styleId="BalloonTextChar">
+    <w:name w:val="Balloon Text Char"/>
+    <w:basedOn w:val="DefaultParagraphFont"/>
+    <w:link w:val="BalloonText"/>
+    <w:uiPriority w:val="99"/>
+    <w:semiHidden/>
+    <w:rsid w:val="006861D9"/>
+    <w:rPr>
+      <w:rFonts w:ascii="Segoe UI" w:hAnsi="Segoe UI" w:cs="Segoe UI"/>
+      <w:sz w:val="18"/>
+      <w:szCs w:val="18"/>
+    </w:rPr>
+  </w:style>
+  <w:style w:type="paragraph" w:styleId="ListParagraph">
+    <w:name w:val="List Paragraph"/>
+    <w:basedOn w:val="Normal"/>
+    <w:uiPriority w:val="34"/>
+    <w:qFormat/>
+    <w:rsid w:val="006861D9"/>
+    <w:pPr>
+      <w:ind w:left="720"/>
+      <w:contextualSpacing/>
+    </w:pPr>
+  </w:style>
 </w:styles>
 </file>
 

</xml_diff>